<commit_message>
finished everything and resubmitted
</commit_message>
<xml_diff>
--- a/resubmission/IEEE Access Response to Reviewers template_6.26.23.docx
+++ b/resubmission/IEEE Access Response to Reviewers template_6.26.23.docx
@@ -1,6 +1,6 @@
 
 <file path=word/document.xml><?xml version="1.0" encoding="utf-8"?>
-<w:document xmlns:wpc="http://schemas.microsoft.com/office/word/2010/wordprocessingCanvas" xmlns:cx="http://schemas.microsoft.com/office/drawing/2014/chartex" xmlns:cx1="http://schemas.microsoft.com/office/drawing/2015/9/8/chartex" xmlns:cx2="http://schemas.microsoft.com/office/drawing/2015/10/21/chartex" xmlns:cx3="http://schemas.microsoft.com/office/drawing/2016/5/9/chartex" xmlns:cx4="http://schemas.microsoft.com/office/drawing/2016/5/10/chartex" xmlns:cx5="http://schemas.microsoft.com/office/drawing/2016/5/11/chartex" xmlns:cx6="http://schemas.microsoft.com/office/drawing/2016/5/12/chartex" xmlns:cx7="http://schemas.microsoft.com/office/drawing/2016/5/13/chartex" xmlns:cx8="http://schemas.microsoft.com/office/drawing/2016/5/14/chartex" xmlns:mc="http://schemas.openxmlformats.org/markup-compatibility/2006" xmlns:aink="http://schemas.microsoft.com/office/drawing/2016/ink" xmlns:am3d="http://schemas.microsoft.com/office/drawing/2017/model3d" xmlns:o="urn:schemas-microsoft-com:office:office" xmlns:oel="http://schemas.microsoft.com/office/2019/extlst" xmlns:r="http://schemas.openxmlformats.org/officeDocument/2006/relationships" xmlns:m="http://schemas.openxmlformats.org/officeDocument/2006/math" xmlns:v="urn:schemas-microsoft-com:vml" xmlns:wp14="http://schemas.microsoft.com/office/word/2010/wordprocessingDrawing" xmlns:wp="http://schemas.openxmlformats.org/drawingml/2006/wordprocessingDrawing" xmlns:w10="urn:schemas-microsoft-com:office:word" xmlns:w="http://schemas.openxmlformats.org/wordprocessingml/2006/main" xmlns:w14="http://schemas.microsoft.com/office/word/2010/wordml" xmlns:w15="http://schemas.microsoft.com/office/word/2012/wordml" xmlns:w16cex="http://schemas.microsoft.com/office/word/2018/wordml/cex" xmlns:w16cid="http://schemas.microsoft.com/office/word/2016/wordml/cid" xmlns:w16="http://schemas.microsoft.com/office/word/2018/wordml" xmlns:w16sdtdh="http://schemas.microsoft.com/office/word/2020/wordml/sdtdatahash" xmlns:w16se="http://schemas.microsoft.com/office/word/2015/wordml/symex" xmlns:wpg="http://schemas.microsoft.com/office/word/2010/wordprocessingGroup" xmlns:wpi="http://schemas.microsoft.com/office/word/2010/wordprocessingInk" xmlns:wne="http://schemas.microsoft.com/office/word/2006/wordml" xmlns:wps="http://schemas.microsoft.com/office/word/2010/wordprocessingShape" mc:Ignorable="w14 w15 w16se w16cid w16 w16cex w16sdtdh wp14">
+<w:document xmlns:wpc="http://schemas.microsoft.com/office/word/2010/wordprocessingCanvas" xmlns:cx="http://schemas.microsoft.com/office/drawing/2014/chartex" xmlns:cx1="http://schemas.microsoft.com/office/drawing/2015/9/8/chartex" xmlns:cx2="http://schemas.microsoft.com/office/drawing/2015/10/21/chartex" xmlns:cx3="http://schemas.microsoft.com/office/drawing/2016/5/9/chartex" xmlns:cx4="http://schemas.microsoft.com/office/drawing/2016/5/10/chartex" xmlns:cx5="http://schemas.microsoft.com/office/drawing/2016/5/11/chartex" xmlns:cx6="http://schemas.microsoft.com/office/drawing/2016/5/12/chartex" xmlns:cx7="http://schemas.microsoft.com/office/drawing/2016/5/13/chartex" xmlns:cx8="http://schemas.microsoft.com/office/drawing/2016/5/14/chartex" xmlns:mc="http://schemas.openxmlformats.org/markup-compatibility/2006" xmlns:aink="http://schemas.microsoft.com/office/drawing/2016/ink" xmlns:am3d="http://schemas.microsoft.com/office/drawing/2017/model3d" xmlns:o="urn:schemas-microsoft-com:office:office" xmlns:oel="http://schemas.microsoft.com/office/2019/extlst" xmlns:r="http://schemas.openxmlformats.org/officeDocument/2006/relationships" xmlns:m="http://schemas.openxmlformats.org/officeDocument/2006/math" xmlns:v="urn:schemas-microsoft-com:vml" xmlns:wp14="http://schemas.microsoft.com/office/word/2010/wordprocessingDrawing" xmlns:wp="http://schemas.openxmlformats.org/drawingml/2006/wordprocessingDrawing" xmlns:w10="urn:schemas-microsoft-com:office:word" xmlns:w="http://schemas.openxmlformats.org/wordprocessingml/2006/main" xmlns:w14="http://schemas.microsoft.com/office/word/2010/wordml" xmlns:w15="http://schemas.microsoft.com/office/word/2012/wordml" xmlns:w16cex="http://schemas.microsoft.com/office/word/2018/wordml/cex" xmlns:w16cid="http://schemas.microsoft.com/office/word/2016/wordml/cid" xmlns:w16="http://schemas.microsoft.com/office/word/2018/wordml" xmlns:w16du="http://schemas.microsoft.com/office/word/2023/wordml/word16du" xmlns:w16sdtdh="http://schemas.microsoft.com/office/word/2020/wordml/sdtdatahash" xmlns:w16se="http://schemas.microsoft.com/office/word/2015/wordml/symex" xmlns:wpg="http://schemas.microsoft.com/office/word/2010/wordprocessingGroup" xmlns:wpi="http://schemas.microsoft.com/office/word/2010/wordprocessingInk" xmlns:wne="http://schemas.microsoft.com/office/word/2006/wordml" xmlns:wps="http://schemas.microsoft.com/office/word/2010/wordprocessingShape" mc:Ignorable="w14 w15 w16se w16cid w16 w16cex w16sdtdh w16du wp14">
   <w:body>
     <w:p>
       <w:pPr>
@@ -68,6 +68,7 @@
         <w:jc w:val="both"/>
         <w:rPr>
           <w:rFonts w:ascii="Calibri" w:hAnsi="Calibri"/>
+          <w:b/>
           <w:sz w:val="22"/>
           <w:szCs w:val="22"/>
         </w:rPr>
@@ -120,10 +121,29 @@
       <w:r>
         <w:rPr>
           <w:rFonts w:ascii="Calibri" w:hAnsi="Calibri"/>
+          <w:b/>
+          <w:sz w:val="22"/>
+          <w:szCs w:val="22"/>
+        </w:rPr>
+        <w:t>Vega: LLM-driven Intelligent Chatbot Platform for</w:t>
+      </w:r>
+      <w:r>
+        <w:rPr>
+          <w:rFonts w:ascii="Calibri" w:hAnsi="Calibri"/>
+          <w:b/>
           <w:sz w:val="22"/>
           <w:szCs w:val="22"/>
         </w:rPr>
         <w:t xml:space="preserve"> </w:t>
+      </w:r>
+      <w:r>
+        <w:rPr>
+          <w:rFonts w:ascii="Calibri" w:hAnsi="Calibri"/>
+          <w:b/>
+          <w:sz w:val="22"/>
+          <w:szCs w:val="22"/>
+        </w:rPr>
+        <w:t>Internet of Things Control and Development</w:t>
       </w:r>
       <w:r>
         <w:rPr>
@@ -639,15 +659,7 @@
           <w:sz w:val="22"/>
           <w:szCs w:val="22"/>
         </w:rPr>
-        <w:t>&lt;author name&gt;</w:t>
-      </w:r>
-      <w:r>
-        <w:rPr>
-          <w:rFonts w:ascii="Calibri" w:hAnsi="Calibri"/>
-          <w:sz w:val="22"/>
-          <w:szCs w:val="22"/>
-        </w:rPr>
-        <w:t xml:space="preserve"> et al.</w:t>
+        <w:t xml:space="preserve">Harith Al-Safi, Harith Ibrahim, Paul Steenson </w:t>
       </w:r>
     </w:p>
     <w:p>
@@ -862,6 +874,28 @@
         <w:jc w:val="both"/>
         <w:rPr>
           <w:rFonts w:ascii="Calibri" w:hAnsi="Calibri"/>
+          <w:color w:val="008000"/>
+          <w:sz w:val="22"/>
+          <w:szCs w:val="22"/>
+          <w:lang w:val="en-GB"/>
+        </w:rPr>
+      </w:pPr>
+      <w:r>
+        <w:rPr>
+          <w:rFonts w:ascii="Calibri" w:hAnsi="Calibri"/>
+          <w:color w:val="008000"/>
+          <w:sz w:val="22"/>
+          <w:szCs w:val="22"/>
+          <w:lang w:val="en-GB"/>
+        </w:rPr>
+        <w:t>This paper emphasizes that Vega provides natural language interfaces for IoT control, however, LLMs often require more specialized prompts to function effectively. This may hinder users who lack experience in prompt engineering or interacting with LLMs (e.g., ChatGPT).</w:t>
+      </w:r>
+    </w:p>
+    <w:p>
+      <w:pPr>
+        <w:jc w:val="both"/>
+        <w:rPr>
+          <w:rFonts w:ascii="Calibri" w:hAnsi="Calibri"/>
           <w:sz w:val="22"/>
           <w:szCs w:val="22"/>
         </w:rPr>
@@ -914,6 +948,24 @@
       <w:r>
         <w:rPr>
           <w:rFonts w:ascii="Calibri" w:hAnsi="Calibri"/>
+          <w:sz w:val="22"/>
+          <w:szCs w:val="22"/>
+        </w:rPr>
+        <w:t>The reviewer suggests that our system may be hindered by the need for specialized prompts. However, as demonstrated in Figure 15 of our manuscript, we extensively tested Vega with both complex, well-written instructions and everyday prompts. Both scenarios achieved more than a 60% success rate, which is substantial for a prototype system. While there is indeed room for improvement, these results clearly demonstrate the system's effectiveness with varied user inputs.</w:t>
+      </w:r>
+    </w:p>
+    <w:p>
+      <w:pPr>
+        <w:jc w:val="both"/>
+        <w:rPr>
+          <w:rFonts w:ascii="Calibri" w:hAnsi="Calibri"/>
+          <w:sz w:val="22"/>
+          <w:szCs w:val="22"/>
+        </w:rPr>
+      </w:pPr>
+      <w:r>
+        <w:rPr>
+          <w:rFonts w:ascii="Calibri" w:hAnsi="Calibri"/>
           <w:b/>
           <w:sz w:val="22"/>
           <w:szCs w:val="22"/>
@@ -935,15 +987,65 @@
           <w:sz w:val="22"/>
           <w:szCs w:val="22"/>
         </w:rPr>
-        <w:t>We updated the manuscript by …</w:t>
-      </w:r>
-      <w:r>
-        <w:rPr>
-          <w:rFonts w:ascii="Calibri" w:hAnsi="Calibri"/>
-          <w:sz w:val="22"/>
-          <w:szCs w:val="22"/>
-        </w:rPr>
-        <w:t>.</w:t>
+        <w:t>We updated the manuscript by</w:t>
+      </w:r>
+      <w:r>
+        <w:rPr>
+          <w:rFonts w:ascii="Calibri" w:hAnsi="Calibri"/>
+          <w:sz w:val="22"/>
+          <w:szCs w:val="22"/>
+        </w:rPr>
+        <w:t xml:space="preserve"> adding a paragraph in page 9:</w:t>
+      </w:r>
+    </w:p>
+    <w:p>
+      <w:pPr>
+        <w:jc w:val="both"/>
+        <w:rPr>
+          <w:rFonts w:ascii="Calibri" w:hAnsi="Calibri"/>
+          <w:sz w:val="22"/>
+          <w:szCs w:val="22"/>
+        </w:rPr>
+      </w:pPr>
+      <w:r>
+        <w:rPr>
+          <w:rFonts w:ascii="Calibri" w:hAnsi="Calibri"/>
+          <w:sz w:val="22"/>
+          <w:szCs w:val="22"/>
+        </w:rPr>
+        <w:t>Contrary to the perception that LLMs require complex prompts, our system demonstrates their superior user</w:t>
+      </w:r>
+      <w:r>
+        <w:rPr>
+          <w:rFonts w:ascii="Calibri" w:hAnsi="Calibri"/>
+          <w:sz w:val="22"/>
+          <w:szCs w:val="22"/>
+        </w:rPr>
+        <w:t xml:space="preserve"> </w:t>
+      </w:r>
+      <w:r>
+        <w:rPr>
+          <w:rFonts w:ascii="Calibri" w:hAnsi="Calibri"/>
+          <w:sz w:val="22"/>
+          <w:szCs w:val="22"/>
+        </w:rPr>
+        <w:t>friendliness and responsiveness compared to traditional NLP methods. Unlike rule-based systems needing specific commands, LLMs can interpret a wide range of phrasings and</w:t>
+      </w:r>
+      <w:r>
+        <w:rPr>
+          <w:rFonts w:ascii="Calibri" w:hAnsi="Calibri"/>
+          <w:sz w:val="22"/>
+          <w:szCs w:val="22"/>
+        </w:rPr>
+        <w:t xml:space="preserve"> </w:t>
+      </w:r>
+      <w:r>
+        <w:rPr>
+          <w:rFonts w:ascii="Calibri" w:hAnsi="Calibri"/>
+          <w:sz w:val="22"/>
+          <w:szCs w:val="22"/>
+        </w:rPr>
+        <w:t>even incomplete instructions. For example, a user might say, "It’s a bit chilly in here," and the LLM can infer the need to adjust the thermostat. This flexibility eliminates the need to memorize commands or navigate complex menus. Moreover, LLMs handle follow-up questions and maintain context across interactions, creating a more conversational user experience. Their ability to generalize from training data allows them to handle novel requests without explicit programming, making the system more adaptable [1]</w:t>
       </w:r>
     </w:p>
     <w:p>
@@ -1074,6 +1176,30 @@
         <w:jc w:val="both"/>
         <w:rPr>
           <w:rFonts w:ascii="Calibri" w:hAnsi="Calibri"/>
+          <w:color w:val="008000"/>
+          <w:sz w:val="22"/>
+          <w:szCs w:val="22"/>
+          <w:lang w:val="en-GB"/>
+        </w:rPr>
+      </w:pPr>
+      <w:bookmarkStart w:id="0" w:name="_Hlk179876714"/>
+      <w:r>
+        <w:rPr>
+          <w:rFonts w:ascii="Calibri" w:hAnsi="Calibri"/>
+          <w:color w:val="008000"/>
+          <w:sz w:val="22"/>
+          <w:szCs w:val="22"/>
+          <w:lang w:val="en-GB"/>
+        </w:rPr>
+        <w:t xml:space="preserve">In the proposed Vega system, the LLM is accessed via OpenAI’s API rather than through a locally trained or fine-tuned model. Therefore, the LLM may lack specific expertise in IoT hardware control. Could this lead to errors when interpreting more complex commands? </w:t>
+      </w:r>
+    </w:p>
+    <w:bookmarkEnd w:id="0"/>
+    <w:p>
+      <w:pPr>
+        <w:jc w:val="both"/>
+        <w:rPr>
+          <w:rFonts w:ascii="Calibri" w:hAnsi="Calibri"/>
           <w:sz w:val="22"/>
           <w:szCs w:val="22"/>
         </w:rPr>
@@ -1126,6 +1252,56 @@
       <w:r>
         <w:rPr>
           <w:rFonts w:ascii="Calibri" w:hAnsi="Calibri"/>
+          <w:sz w:val="22"/>
+          <w:szCs w:val="22"/>
+        </w:rPr>
+        <w:t> The concern about potential errors due to using OpenAI's API rather than a locally trained model was explicitly addressed in Section III.E, paragraph 2 of our paper. We acknowledged that using a fine-tuned model was beyond the scope and budget of this project. However, we mitigated this limitation by providing detailed descriptions of each circuit device</w:t>
+      </w:r>
+      <w:r>
+        <w:rPr>
+          <w:rFonts w:ascii="Calibri" w:hAnsi="Calibri"/>
+          <w:sz w:val="22"/>
+          <w:szCs w:val="22"/>
+        </w:rPr>
+        <w:t xml:space="preserve"> and their functionalities</w:t>
+      </w:r>
+      <w:r>
+        <w:rPr>
+          <w:rFonts w:ascii="Calibri" w:hAnsi="Calibri"/>
+          <w:sz w:val="22"/>
+          <w:szCs w:val="22"/>
+        </w:rPr>
+        <w:t xml:space="preserve"> as part of the </w:t>
+      </w:r>
+      <w:r>
+        <w:rPr>
+          <w:rFonts w:ascii="Calibri" w:hAnsi="Calibri"/>
+          <w:sz w:val="22"/>
+          <w:szCs w:val="22"/>
+        </w:rPr>
+        <w:t xml:space="preserve">LLM </w:t>
+      </w:r>
+      <w:r>
+        <w:rPr>
+          <w:rFonts w:ascii="Calibri" w:hAnsi="Calibri"/>
+          <w:sz w:val="22"/>
+          <w:szCs w:val="22"/>
+        </w:rPr>
+        <w:t>input (see Tables 1 and 2). This approach effectively bridges the gap between the general-purpose LLM and specific IoT hardware control requirements.</w:t>
+      </w:r>
+    </w:p>
+    <w:p>
+      <w:pPr>
+        <w:jc w:val="both"/>
+        <w:rPr>
+          <w:rFonts w:ascii="Calibri" w:hAnsi="Calibri"/>
+          <w:sz w:val="22"/>
+          <w:szCs w:val="22"/>
+        </w:rPr>
+      </w:pPr>
+      <w:r>
+        <w:rPr>
+          <w:rFonts w:ascii="Calibri" w:hAnsi="Calibri"/>
           <w:b/>
           <w:sz w:val="22"/>
           <w:szCs w:val="22"/>
@@ -1147,15 +1323,92 @@
           <w:sz w:val="22"/>
           <w:szCs w:val="22"/>
         </w:rPr>
-        <w:t>We updated the manuscript by …</w:t>
-      </w:r>
-      <w:r>
-        <w:rPr>
-          <w:rFonts w:ascii="Calibri" w:hAnsi="Calibri"/>
-          <w:sz w:val="22"/>
-          <w:szCs w:val="22"/>
-        </w:rPr>
-        <w:t>.</w:t>
+        <w:t>We updated the manuscript by</w:t>
+      </w:r>
+      <w:r>
+        <w:rPr>
+          <w:rFonts w:ascii="Calibri" w:hAnsi="Calibri"/>
+          <w:sz w:val="22"/>
+          <w:szCs w:val="22"/>
+        </w:rPr>
+        <w:t xml:space="preserve"> adding 2 paragraphs in page 13</w:t>
+      </w:r>
+    </w:p>
+    <w:p>
+      <w:pPr>
+        <w:jc w:val="both"/>
+        <w:rPr>
+          <w:rFonts w:ascii="Calibri" w:hAnsi="Calibri"/>
+          <w:sz w:val="22"/>
+          <w:szCs w:val="22"/>
+        </w:rPr>
+      </w:pPr>
+      <w:r>
+        <w:rPr>
+          <w:rFonts w:ascii="Calibri" w:hAnsi="Calibri"/>
+          <w:sz w:val="22"/>
+          <w:szCs w:val="22"/>
+        </w:rPr>
+        <w:t>While the normal category exhibits a comparatively lower success rate, it still maintains a commendable performance. This suggests that</w:t>
+      </w:r>
+      <w:r>
+        <w:rPr>
+          <w:rFonts w:ascii="Calibri" w:hAnsi="Calibri"/>
+          <w:sz w:val="22"/>
+          <w:szCs w:val="22"/>
+        </w:rPr>
+        <w:t xml:space="preserve"> </w:t>
+      </w:r>
+      <w:r>
+        <w:rPr>
+          <w:rFonts w:ascii="Calibri" w:hAnsi="Calibri"/>
+          <w:sz w:val="22"/>
+          <w:szCs w:val="22"/>
+        </w:rPr>
+        <w:t>even in less optimal conditions, the system demonstrates robust functionality. Furthermore, the potential integration of more advanced language models, such as GPT-4, could significantly enhance these success rates across all categories, potentially pushing the system’s overall performance to new heights.</w:t>
+      </w:r>
+      <w:r>
+        <w:rPr>
+          <w:rFonts w:ascii="Calibri" w:hAnsi="Calibri"/>
+          <w:sz w:val="22"/>
+          <w:szCs w:val="22"/>
+        </w:rPr>
+        <w:t xml:space="preserve"> </w:t>
+      </w:r>
+    </w:p>
+    <w:p>
+      <w:pPr>
+        <w:jc w:val="both"/>
+        <w:rPr>
+          <w:rFonts w:ascii="Calibri" w:hAnsi="Calibri"/>
+          <w:sz w:val="22"/>
+          <w:szCs w:val="22"/>
+        </w:rPr>
+      </w:pPr>
+      <w:r>
+        <w:rPr>
+          <w:rFonts w:ascii="Calibri" w:hAnsi="Calibri"/>
+          <w:sz w:val="22"/>
+          <w:szCs w:val="22"/>
+        </w:rPr>
+        <w:t xml:space="preserve">The LLM, while highly capable in general language understanding, may lack specialized knowledge in IoT hardware control. This could lead to misinterpretations or errors when dealing with intricate or domain-specific instructions. To mitigate this, our system employs additional layers of interpretation and validation, ensuring that the LLM’s outputs are appropriately contextualized for IoT applications. While utilizing OpenAI’s API incurs ongoing costs, it eliminates the need for extensive local computational resources and </w:t>
+      </w:r>
+      <w:r>
+        <w:rPr>
+          <w:rFonts w:ascii="Calibri" w:hAnsi="Calibri"/>
+          <w:sz w:val="22"/>
+          <w:szCs w:val="22"/>
+        </w:rPr>
+        <w:lastRenderedPageBreak/>
+        <w:t>the time-intensive process of model training. The high success rates achieved, even with potential limitations, suggest that the benefits outweigh the costs for many applications. How</w:t>
+      </w:r>
+      <w:r>
+        <w:rPr>
+          <w:rFonts w:ascii="Calibri" w:hAnsi="Calibri"/>
+          <w:sz w:val="22"/>
+          <w:szCs w:val="22"/>
+        </w:rPr>
+        <w:t>ever, for scenarios requiring extremely high accuracy or dealing with highly specialized IoT vocabularies, future iterations of the system might benefit from fine-tuning or developing domain-specific models</w:t>
       </w:r>
     </w:p>
     <w:p>
@@ -1239,25 +1492,91 @@
           <w:sz w:val="22"/>
           <w:szCs w:val="22"/>
         </w:rPr>
+        <w:t xml:space="preserve"> (please list here)</w:t>
+      </w:r>
+      <w:r>
+        <w:rPr>
+          <w:rFonts w:ascii="Calibri" w:hAnsi="Calibri"/>
+          <w:b/>
+          <w:bCs/>
+          <w:color w:val="008000"/>
+          <w:sz w:val="22"/>
+          <w:szCs w:val="22"/>
+        </w:rPr>
+        <w:t>:</w:t>
+      </w:r>
+      <w:r>
+        <w:rPr>
+          <w:rFonts w:ascii="Calibri" w:hAnsi="Calibri"/>
+          <w:color w:val="008000"/>
+          <w:sz w:val="22"/>
+          <w:szCs w:val="22"/>
+        </w:rPr>
         <w:t xml:space="preserve"> </w:t>
       </w:r>
       <w:r>
         <w:rPr>
           <w:rFonts w:ascii="Calibri" w:hAnsi="Calibri"/>
-          <w:b/>
-          <w:bCs/>
-          <w:color w:val="008000"/>
-          <w:sz w:val="22"/>
-          <w:szCs w:val="22"/>
-        </w:rPr>
-        <w:t>(please list here)</w:t>
-      </w:r>
-      <w:r>
-        <w:rPr>
-          <w:rFonts w:ascii="Calibri" w:hAnsi="Calibri"/>
-          <w:b/>
-          <w:bCs/>
-          <w:color w:val="008000"/>
+          <w:color w:val="008000"/>
+          <w:sz w:val="22"/>
+          <w:szCs w:val="22"/>
+        </w:rPr>
+        <w:t xml:space="preserve"> </w:t>
+      </w:r>
+    </w:p>
+    <w:p>
+      <w:pPr>
+        <w:jc w:val="both"/>
+        <w:rPr>
+          <w:rFonts w:ascii="Calibri" w:hAnsi="Calibri"/>
+          <w:color w:val="008000"/>
+          <w:sz w:val="22"/>
+          <w:szCs w:val="22"/>
+          <w:lang w:val="en-GB"/>
+        </w:rPr>
+      </w:pPr>
+      <w:r>
+        <w:rPr>
+          <w:rFonts w:ascii="Calibri" w:hAnsi="Calibri"/>
+          <w:color w:val="008000"/>
+          <w:sz w:val="22"/>
+          <w:szCs w:val="22"/>
+          <w:lang w:val="en-GB"/>
+        </w:rPr>
+        <w:t>Although this paper demonstrates a functioning system, it relies on the integration of existing devices and third-party applications, which may lack originality and innovation.</w:t>
+      </w:r>
+    </w:p>
+    <w:p>
+      <w:pPr>
+        <w:jc w:val="both"/>
+        <w:rPr>
+          <w:rFonts w:ascii="Calibri" w:hAnsi="Calibri"/>
+          <w:sz w:val="22"/>
+          <w:szCs w:val="22"/>
+        </w:rPr>
+      </w:pPr>
+      <w:r>
+        <w:rPr>
+          <w:rFonts w:ascii="Calibri" w:hAnsi="Calibri"/>
+          <w:b/>
+          <w:sz w:val="22"/>
+          <w:szCs w:val="22"/>
+        </w:rPr>
+        <w:t>Author re</w:t>
+      </w:r>
+      <w:r>
+        <w:rPr>
+          <w:rFonts w:ascii="Calibri" w:hAnsi="Calibri"/>
+          <w:b/>
+          <w:sz w:val="22"/>
+          <w:szCs w:val="22"/>
+        </w:rPr>
+        <w:t>sponse</w:t>
+      </w:r>
+      <w:r>
+        <w:rPr>
+          <w:rFonts w:ascii="Calibri" w:hAnsi="Calibri"/>
+          <w:b/>
           <w:sz w:val="22"/>
           <w:szCs w:val="22"/>
         </w:rPr>
@@ -1266,7 +1585,52 @@
       <w:r>
         <w:rPr>
           <w:rFonts w:ascii="Calibri" w:hAnsi="Calibri"/>
-          <w:color w:val="008000"/>
+          <w:sz w:val="22"/>
+          <w:szCs w:val="22"/>
+        </w:rPr>
+        <w:t xml:space="preserve">  </w:t>
+      </w:r>
+    </w:p>
+    <w:p>
+      <w:pPr>
+        <w:jc w:val="both"/>
+        <w:rPr>
+          <w:rFonts w:ascii="Calibri" w:hAnsi="Calibri"/>
+          <w:sz w:val="22"/>
+          <w:szCs w:val="22"/>
+        </w:rPr>
+      </w:pPr>
+      <w:r>
+        <w:rPr>
+          <w:rFonts w:ascii="Calibri" w:hAnsi="Calibri"/>
+          <w:sz w:val="22"/>
+          <w:szCs w:val="22"/>
+        </w:rPr>
+        <w:t>We respectfully disagree with the assertion that our system lacks originality. As detailed in Figure 5, we developed a state-of-the-art multi-agent system capable of complex logic execution. This represents a significant innovation in applying LLMs to IoT control systems.</w:t>
+      </w:r>
+    </w:p>
+    <w:p>
+      <w:pPr>
+        <w:jc w:val="both"/>
+        <w:rPr>
+          <w:rFonts w:ascii="Calibri" w:hAnsi="Calibri"/>
+          <w:sz w:val="22"/>
+          <w:szCs w:val="22"/>
+        </w:rPr>
+      </w:pPr>
+      <w:r>
+        <w:rPr>
+          <w:rFonts w:ascii="Calibri" w:hAnsi="Calibri"/>
+          <w:b/>
+          <w:sz w:val="22"/>
+          <w:szCs w:val="22"/>
+        </w:rPr>
+        <w:t>Author action:</w:t>
+      </w:r>
+      <w:r>
+        <w:rPr>
+          <w:rFonts w:ascii="Calibri" w:hAnsi="Calibri"/>
+          <w:b/>
           <w:sz w:val="22"/>
           <w:szCs w:val="22"/>
         </w:rPr>
@@ -1275,100 +1639,52 @@
       <w:r>
         <w:rPr>
           <w:rFonts w:ascii="Calibri" w:hAnsi="Calibri"/>
-          <w:color w:val="008000"/>
-          <w:sz w:val="22"/>
-          <w:szCs w:val="22"/>
-        </w:rPr>
-        <w:t xml:space="preserve"> </w:t>
-      </w:r>
-    </w:p>
-    <w:p>
-      <w:pPr>
-        <w:jc w:val="both"/>
-        <w:rPr>
-          <w:rFonts w:ascii="Calibri" w:hAnsi="Calibri"/>
-          <w:sz w:val="22"/>
-          <w:szCs w:val="22"/>
-        </w:rPr>
-      </w:pPr>
-      <w:r>
-        <w:rPr>
-          <w:rFonts w:ascii="Calibri" w:hAnsi="Calibri"/>
-          <w:b/>
-          <w:sz w:val="22"/>
-          <w:szCs w:val="22"/>
-        </w:rPr>
-        <w:t>Author re</w:t>
-      </w:r>
-      <w:r>
-        <w:rPr>
-          <w:rFonts w:ascii="Calibri" w:hAnsi="Calibri"/>
-          <w:b/>
-          <w:sz w:val="22"/>
-          <w:szCs w:val="22"/>
-        </w:rPr>
-        <w:t>sponse</w:t>
-      </w:r>
-      <w:r>
-        <w:rPr>
-          <w:rFonts w:ascii="Calibri" w:hAnsi="Calibri"/>
-          <w:b/>
-          <w:sz w:val="22"/>
-          <w:szCs w:val="22"/>
-        </w:rPr>
-        <w:t>:</w:t>
-      </w:r>
-      <w:r>
-        <w:rPr>
-          <w:rFonts w:ascii="Calibri" w:hAnsi="Calibri"/>
-          <w:sz w:val="22"/>
-          <w:szCs w:val="22"/>
-        </w:rPr>
-        <w:t xml:space="preserve">  </w:t>
-      </w:r>
-    </w:p>
-    <w:p>
-      <w:pPr>
-        <w:jc w:val="both"/>
-        <w:rPr>
-          <w:rFonts w:ascii="Calibri" w:hAnsi="Calibri"/>
-          <w:sz w:val="22"/>
-          <w:szCs w:val="22"/>
-        </w:rPr>
-      </w:pPr>
-      <w:r>
-        <w:rPr>
-          <w:rFonts w:ascii="Calibri" w:hAnsi="Calibri"/>
-          <w:b/>
-          <w:sz w:val="22"/>
-          <w:szCs w:val="22"/>
-        </w:rPr>
-        <w:t>Author action:</w:t>
-      </w:r>
-      <w:r>
-        <w:rPr>
-          <w:rFonts w:ascii="Calibri" w:hAnsi="Calibri"/>
-          <w:b/>
-          <w:sz w:val="22"/>
-          <w:szCs w:val="22"/>
-        </w:rPr>
-        <w:t xml:space="preserve"> </w:t>
-      </w:r>
-      <w:r>
-        <w:rPr>
-          <w:rFonts w:ascii="Calibri" w:hAnsi="Calibri"/>
-          <w:sz w:val="22"/>
-          <w:szCs w:val="22"/>
-        </w:rPr>
-        <w:t>We updated the manuscript by …</w:t>
-      </w:r>
-      <w:r>
-        <w:rPr>
-          <w:rFonts w:ascii="Calibri" w:hAnsi="Calibri"/>
-          <w:sz w:val="22"/>
-          <w:szCs w:val="22"/>
-        </w:rPr>
-        <w:t>.</w:t>
+          <w:sz w:val="22"/>
+          <w:szCs w:val="22"/>
+        </w:rPr>
+        <w:t>We updated the manuscript by</w:t>
+      </w:r>
+      <w:r>
+        <w:rPr>
+          <w:rFonts w:ascii="Calibri" w:hAnsi="Calibri"/>
+          <w:sz w:val="22"/>
+          <w:szCs w:val="22"/>
+        </w:rPr>
+        <w:t xml:space="preserve"> adding a paragraph in page 14</w:t>
+      </w:r>
+    </w:p>
+    <w:p>
+      <w:pPr>
+        <w:jc w:val="both"/>
+        <w:rPr>
+          <w:rFonts w:ascii="Calibri" w:hAnsi="Calibri"/>
+          <w:sz w:val="22"/>
+          <w:szCs w:val="22"/>
+        </w:rPr>
+      </w:pPr>
+      <w:r>
+        <w:rPr>
+          <w:rFonts w:ascii="Calibri" w:hAnsi="Calibri"/>
+          <w:sz w:val="22"/>
+          <w:szCs w:val="22"/>
+        </w:rPr>
+        <w:t>The true innovation lies in the novel combination of components and the intelligent layer that bridges them. By leveraging LLMs for intuitive IoT control, Vega enhances human-machine interaction. Its ability to interpret natural language commands and translate them into specific device actions represents a significant advancement in making IoT technologies more accessible to non</w:t>
+      </w:r>
+      <w:r>
+        <w:rPr>
+          <w:rFonts w:ascii="Calibri" w:hAnsi="Calibri"/>
+          <w:sz w:val="22"/>
+          <w:szCs w:val="22"/>
+        </w:rPr>
+        <w:t>-</w:t>
+      </w:r>
+      <w:r>
+        <w:rPr>
+          <w:rFonts w:ascii="Calibri" w:hAnsi="Calibri"/>
+          <w:sz w:val="22"/>
+          <w:szCs w:val="22"/>
+        </w:rPr>
+        <w:t>technical users</w:t>
       </w:r>
     </w:p>
     <w:p>
@@ -1403,24 +1719,22 @@
         <w:jc w:val="both"/>
         <w:rPr>
           <w:rFonts w:ascii="Calibri" w:hAnsi="Calibri"/>
+          <w:color w:val="008000"/>
+          <w:sz w:val="22"/>
+          <w:szCs w:val="22"/>
+        </w:rPr>
+      </w:pPr>
+      <w:r>
+        <w:rPr>
+          <w:rFonts w:ascii="Calibri" w:hAnsi="Calibri"/>
           <w:b/>
           <w:bCs/>
           <w:color w:val="008000"/>
           <w:sz w:val="22"/>
           <w:szCs w:val="22"/>
         </w:rPr>
-      </w:pPr>
-    </w:p>
-    <w:p>
-      <w:pPr>
-        <w:jc w:val="both"/>
-        <w:rPr>
-          <w:rFonts w:ascii="Calibri" w:hAnsi="Calibri"/>
-          <w:color w:val="008000"/>
-          <w:sz w:val="22"/>
-          <w:szCs w:val="22"/>
-        </w:rPr>
-      </w:pPr>
+        <w:t>Reviewer#1</w:t>
+      </w:r>
       <w:r>
         <w:rPr>
           <w:rFonts w:ascii="Calibri" w:hAnsi="Calibri"/>
@@ -1430,6 +1744,1482 @@
           <w:sz w:val="22"/>
           <w:szCs w:val="22"/>
         </w:rPr>
+        <w:t xml:space="preserve">, Concern # </w:t>
+      </w:r>
+      <w:r>
+        <w:rPr>
+          <w:rFonts w:ascii="Calibri" w:hAnsi="Calibri"/>
+          <w:b/>
+          <w:bCs/>
+          <w:color w:val="008000"/>
+          <w:sz w:val="22"/>
+          <w:szCs w:val="22"/>
+        </w:rPr>
+        <w:t>4</w:t>
+      </w:r>
+      <w:r>
+        <w:rPr>
+          <w:rFonts w:ascii="Calibri" w:hAnsi="Calibri"/>
+          <w:b/>
+          <w:bCs/>
+          <w:color w:val="008000"/>
+          <w:sz w:val="22"/>
+          <w:szCs w:val="22"/>
+        </w:rPr>
+        <w:t xml:space="preserve"> (please list here)</w:t>
+      </w:r>
+      <w:r>
+        <w:rPr>
+          <w:rFonts w:ascii="Calibri" w:hAnsi="Calibri"/>
+          <w:b/>
+          <w:bCs/>
+          <w:color w:val="008000"/>
+          <w:sz w:val="22"/>
+          <w:szCs w:val="22"/>
+        </w:rPr>
+        <w:t>:</w:t>
+      </w:r>
+      <w:r>
+        <w:rPr>
+          <w:rFonts w:ascii="Calibri" w:hAnsi="Calibri"/>
+          <w:color w:val="008000"/>
+          <w:sz w:val="22"/>
+          <w:szCs w:val="22"/>
+        </w:rPr>
+        <w:t xml:space="preserve">  </w:t>
+      </w:r>
+    </w:p>
+    <w:p>
+      <w:pPr>
+        <w:jc w:val="both"/>
+        <w:rPr>
+          <w:rFonts w:ascii="Calibri" w:hAnsi="Calibri"/>
+          <w:color w:val="008000"/>
+          <w:sz w:val="22"/>
+          <w:szCs w:val="22"/>
+          <w:lang w:val="en-GB"/>
+        </w:rPr>
+      </w:pPr>
+      <w:r>
+        <w:rPr>
+          <w:rFonts w:ascii="Calibri" w:hAnsi="Calibri"/>
+          <w:color w:val="008000"/>
+          <w:sz w:val="22"/>
+          <w:szCs w:val="22"/>
+          <w:lang w:val="en-GB"/>
+        </w:rPr>
+        <w:t xml:space="preserve"> In proposed the multi-agent intelligent chatbot, there are few descriptions of the agents. The author may consider introducing their technical principle, implementation schemes, etc. </w:t>
+      </w:r>
+    </w:p>
+    <w:p>
+      <w:pPr>
+        <w:jc w:val="both"/>
+        <w:rPr>
+          <w:rFonts w:ascii="Calibri" w:hAnsi="Calibri"/>
+          <w:sz w:val="22"/>
+          <w:szCs w:val="22"/>
+        </w:rPr>
+      </w:pPr>
+      <w:r>
+        <w:rPr>
+          <w:rFonts w:ascii="Calibri" w:hAnsi="Calibri"/>
+          <w:b/>
+          <w:sz w:val="22"/>
+          <w:szCs w:val="22"/>
+        </w:rPr>
+        <w:t>Author re</w:t>
+      </w:r>
+      <w:r>
+        <w:rPr>
+          <w:rFonts w:ascii="Calibri" w:hAnsi="Calibri"/>
+          <w:b/>
+          <w:sz w:val="22"/>
+          <w:szCs w:val="22"/>
+        </w:rPr>
+        <w:t>sponse</w:t>
+      </w:r>
+      <w:r>
+        <w:rPr>
+          <w:rFonts w:ascii="Calibri" w:hAnsi="Calibri"/>
+          <w:b/>
+          <w:sz w:val="22"/>
+          <w:szCs w:val="22"/>
+        </w:rPr>
+        <w:t>:</w:t>
+      </w:r>
+      <w:r>
+        <w:rPr>
+          <w:rFonts w:ascii="Calibri" w:hAnsi="Calibri"/>
+          <w:sz w:val="22"/>
+          <w:szCs w:val="22"/>
+        </w:rPr>
+        <w:t xml:space="preserve">  </w:t>
+      </w:r>
+    </w:p>
+    <w:p>
+      <w:pPr>
+        <w:jc w:val="both"/>
+        <w:rPr>
+          <w:rFonts w:ascii="Calibri" w:hAnsi="Calibri"/>
+          <w:sz w:val="22"/>
+          <w:szCs w:val="22"/>
+        </w:rPr>
+      </w:pPr>
+      <w:r>
+        <w:rPr>
+          <w:rFonts w:ascii="Calibri" w:hAnsi="Calibri"/>
+          <w:sz w:val="22"/>
+          <w:szCs w:val="22"/>
+        </w:rPr>
+        <w:t xml:space="preserve">We acknowledge that additional details about the agents </w:t>
+      </w:r>
+      <w:r>
+        <w:rPr>
+          <w:rFonts w:ascii="Calibri" w:hAnsi="Calibri"/>
+          <w:sz w:val="22"/>
+          <w:szCs w:val="22"/>
+        </w:rPr>
+        <w:t xml:space="preserve">however there is sufficient information mentioned in page 8 which explains the schematics of the agents as mentioned. </w:t>
+      </w:r>
+    </w:p>
+    <w:p>
+      <w:pPr>
+        <w:jc w:val="both"/>
+        <w:rPr>
+          <w:rFonts w:ascii="Calibri" w:hAnsi="Calibri"/>
+          <w:sz w:val="22"/>
+          <w:szCs w:val="22"/>
+        </w:rPr>
+      </w:pPr>
+      <w:r>
+        <w:rPr>
+          <w:rFonts w:ascii="Calibri" w:hAnsi="Calibri"/>
+          <w:b/>
+          <w:sz w:val="22"/>
+          <w:szCs w:val="22"/>
+        </w:rPr>
+        <w:t>Author action:</w:t>
+      </w:r>
+      <w:r>
+        <w:rPr>
+          <w:rFonts w:ascii="Calibri" w:hAnsi="Calibri"/>
+          <w:b/>
+          <w:sz w:val="22"/>
+          <w:szCs w:val="22"/>
+        </w:rPr>
+        <w:t xml:space="preserve"> </w:t>
+      </w:r>
+      <w:r>
+        <w:rPr>
+          <w:rFonts w:ascii="Calibri" w:hAnsi="Calibri"/>
+          <w:sz w:val="22"/>
+          <w:szCs w:val="22"/>
+        </w:rPr>
+        <w:t xml:space="preserve">We </w:t>
+      </w:r>
+      <w:r>
+        <w:rPr>
+          <w:rFonts w:ascii="Calibri" w:hAnsi="Calibri"/>
+          <w:sz w:val="22"/>
+          <w:szCs w:val="22"/>
+        </w:rPr>
+        <w:t xml:space="preserve">didn’t update </w:t>
+      </w:r>
+      <w:proofErr w:type="gramStart"/>
+      <w:r>
+        <w:rPr>
+          <w:rFonts w:ascii="Calibri" w:hAnsi="Calibri"/>
+          <w:sz w:val="22"/>
+          <w:szCs w:val="22"/>
+        </w:rPr>
+        <w:t>in regard to</w:t>
+      </w:r>
+      <w:proofErr w:type="gramEnd"/>
+      <w:r>
+        <w:rPr>
+          <w:rFonts w:ascii="Calibri" w:hAnsi="Calibri"/>
+          <w:sz w:val="22"/>
+          <w:szCs w:val="22"/>
+        </w:rPr>
+        <w:t xml:space="preserve"> this was mentioned in the paper itself</w:t>
+      </w:r>
+    </w:p>
+    <w:p>
+      <w:pPr>
+        <w:jc w:val="both"/>
+        <w:rPr>
+          <w:rFonts w:ascii="Calibri" w:hAnsi="Calibri"/>
+          <w:b/>
+          <w:color w:val="000090"/>
+          <w:sz w:val="22"/>
+          <w:szCs w:val="22"/>
+        </w:rPr>
+      </w:pPr>
+      <w:r>
+        <w:rPr>
+          <w:rFonts w:ascii="Calibri" w:hAnsi="Calibri"/>
+          <w:b/>
+          <w:noProof/>
+          <w:color w:val="000090"/>
+          <w:sz w:val="22"/>
+          <w:szCs w:val="22"/>
+        </w:rPr>
+        <w:pict w14:anchorId="3F38534F">
+          <v:shape id="_x0000_i1031" type="#_x0000_t75" alt="Default Line" style="width:481.55pt;height:1.55pt" o:hrpct="0" o:hralign="center" o:hr="t">
+            <v:imagedata r:id="rId5" o:title="Default Line"/>
+          </v:shape>
+        </w:pict>
+      </w:r>
+    </w:p>
+    <w:p>
+      <w:pPr>
+        <w:jc w:val="both"/>
+        <w:rPr>
+          <w:rFonts w:ascii="Calibri" w:hAnsi="Calibri"/>
+          <w:color w:val="008000"/>
+          <w:sz w:val="22"/>
+          <w:szCs w:val="22"/>
+        </w:rPr>
+      </w:pPr>
+      <w:r>
+        <w:rPr>
+          <w:rFonts w:ascii="Calibri" w:hAnsi="Calibri"/>
+          <w:b/>
+          <w:bCs/>
+          <w:color w:val="008000"/>
+          <w:sz w:val="22"/>
+          <w:szCs w:val="22"/>
+        </w:rPr>
+        <w:t>Reviewer#1</w:t>
+      </w:r>
+      <w:r>
+        <w:rPr>
+          <w:rFonts w:ascii="Calibri" w:hAnsi="Calibri"/>
+          <w:b/>
+          <w:bCs/>
+          <w:color w:val="008000"/>
+          <w:sz w:val="22"/>
+          <w:szCs w:val="22"/>
+        </w:rPr>
+        <w:t xml:space="preserve">, Concern # </w:t>
+      </w:r>
+      <w:r>
+        <w:rPr>
+          <w:rFonts w:ascii="Calibri" w:hAnsi="Calibri"/>
+          <w:b/>
+          <w:bCs/>
+          <w:color w:val="008000"/>
+          <w:sz w:val="22"/>
+          <w:szCs w:val="22"/>
+        </w:rPr>
+        <w:t>5</w:t>
+      </w:r>
+      <w:r>
+        <w:rPr>
+          <w:rFonts w:ascii="Calibri" w:hAnsi="Calibri"/>
+          <w:b/>
+          <w:bCs/>
+          <w:color w:val="008000"/>
+          <w:sz w:val="22"/>
+          <w:szCs w:val="22"/>
+        </w:rPr>
+        <w:t xml:space="preserve"> (please list here)</w:t>
+      </w:r>
+      <w:r>
+        <w:rPr>
+          <w:rFonts w:ascii="Calibri" w:hAnsi="Calibri"/>
+          <w:b/>
+          <w:bCs/>
+          <w:color w:val="008000"/>
+          <w:sz w:val="22"/>
+          <w:szCs w:val="22"/>
+        </w:rPr>
+        <w:t>:</w:t>
+      </w:r>
+      <w:r>
+        <w:rPr>
+          <w:rFonts w:ascii="Calibri" w:hAnsi="Calibri"/>
+          <w:color w:val="008000"/>
+          <w:sz w:val="22"/>
+          <w:szCs w:val="22"/>
+        </w:rPr>
+        <w:t xml:space="preserve">  </w:t>
+      </w:r>
+    </w:p>
+    <w:p>
+      <w:pPr>
+        <w:jc w:val="both"/>
+        <w:rPr>
+          <w:rFonts w:ascii="Calibri" w:hAnsi="Calibri"/>
+          <w:color w:val="008000"/>
+          <w:sz w:val="22"/>
+          <w:szCs w:val="22"/>
+          <w:lang w:val="en-GB"/>
+        </w:rPr>
+      </w:pPr>
+      <w:r>
+        <w:rPr>
+          <w:rFonts w:ascii="Calibri" w:hAnsi="Calibri"/>
+          <w:color w:val="008000"/>
+          <w:sz w:val="22"/>
+          <w:szCs w:val="22"/>
+          <w:lang w:val="en-GB"/>
+        </w:rPr>
+        <w:t xml:space="preserve">In the conclusion, the authors might consider discussing the limitations of the proposed system and potential directions for future research. </w:t>
+      </w:r>
+    </w:p>
+    <w:p>
+      <w:pPr>
+        <w:jc w:val="both"/>
+        <w:rPr>
+          <w:rFonts w:ascii="Calibri" w:hAnsi="Calibri"/>
+          <w:sz w:val="22"/>
+          <w:szCs w:val="22"/>
+        </w:rPr>
+      </w:pPr>
+      <w:r>
+        <w:rPr>
+          <w:rFonts w:ascii="Calibri" w:hAnsi="Calibri"/>
+          <w:b/>
+          <w:sz w:val="22"/>
+          <w:szCs w:val="22"/>
+        </w:rPr>
+        <w:t>Author re</w:t>
+      </w:r>
+      <w:r>
+        <w:rPr>
+          <w:rFonts w:ascii="Calibri" w:hAnsi="Calibri"/>
+          <w:b/>
+          <w:sz w:val="22"/>
+          <w:szCs w:val="22"/>
+        </w:rPr>
+        <w:t>sponse</w:t>
+      </w:r>
+      <w:r>
+        <w:rPr>
+          <w:rFonts w:ascii="Calibri" w:hAnsi="Calibri"/>
+          <w:b/>
+          <w:sz w:val="22"/>
+          <w:szCs w:val="22"/>
+        </w:rPr>
+        <w:t>:</w:t>
+      </w:r>
+      <w:r>
+        <w:rPr>
+          <w:rFonts w:ascii="Calibri" w:hAnsi="Calibri"/>
+          <w:sz w:val="22"/>
+          <w:szCs w:val="22"/>
+        </w:rPr>
+        <w:t xml:space="preserve">  </w:t>
+      </w:r>
+    </w:p>
+    <w:p>
+      <w:pPr>
+        <w:jc w:val="both"/>
+        <w:rPr>
+          <w:rFonts w:ascii="Calibri" w:hAnsi="Calibri"/>
+          <w:sz w:val="22"/>
+          <w:szCs w:val="22"/>
+        </w:rPr>
+      </w:pPr>
+      <w:r>
+        <w:rPr>
+          <w:rFonts w:ascii="Calibri" w:hAnsi="Calibri"/>
+          <w:sz w:val="22"/>
+          <w:szCs w:val="22"/>
+        </w:rPr>
+        <w:t>Contrary to the reviewer's suggestion, our manuscript already includes a dedicated section on "Limitations and future work" (Section IV.D). We can consider moving or expanding this content in the conclusion if deemed necessary.</w:t>
+      </w:r>
+    </w:p>
+    <w:p>
+      <w:pPr>
+        <w:jc w:val="both"/>
+        <w:rPr>
+          <w:rFonts w:ascii="Calibri" w:hAnsi="Calibri"/>
+          <w:sz w:val="22"/>
+          <w:szCs w:val="22"/>
+        </w:rPr>
+      </w:pPr>
+      <w:r>
+        <w:rPr>
+          <w:rFonts w:ascii="Calibri" w:hAnsi="Calibri"/>
+          <w:b/>
+          <w:sz w:val="22"/>
+          <w:szCs w:val="22"/>
+        </w:rPr>
+        <w:t>Author action:</w:t>
+      </w:r>
+      <w:r>
+        <w:rPr>
+          <w:rFonts w:ascii="Calibri" w:hAnsi="Calibri"/>
+          <w:b/>
+          <w:sz w:val="22"/>
+          <w:szCs w:val="22"/>
+        </w:rPr>
+        <w:t xml:space="preserve"> </w:t>
+      </w:r>
+      <w:r>
+        <w:rPr>
+          <w:rFonts w:ascii="Calibri" w:hAnsi="Calibri"/>
+          <w:sz w:val="22"/>
+          <w:szCs w:val="22"/>
+        </w:rPr>
+        <w:t>We updated the manuscript by</w:t>
+      </w:r>
+      <w:r>
+        <w:rPr>
+          <w:rFonts w:ascii="Calibri" w:hAnsi="Calibri"/>
+          <w:sz w:val="22"/>
+          <w:szCs w:val="22"/>
+        </w:rPr>
+        <w:t xml:space="preserve"> moving section </w:t>
+      </w:r>
+      <w:r>
+        <w:rPr>
+          <w:rFonts w:ascii="Calibri" w:hAnsi="Calibri"/>
+          <w:sz w:val="22"/>
+          <w:szCs w:val="22"/>
+        </w:rPr>
+        <w:t>"Limitations and future work" (Section IV.D)</w:t>
+      </w:r>
+      <w:r>
+        <w:rPr>
+          <w:rFonts w:ascii="Calibri" w:hAnsi="Calibri"/>
+          <w:sz w:val="22"/>
+          <w:szCs w:val="22"/>
+        </w:rPr>
+        <w:t xml:space="preserve"> to be inside the conclusion</w:t>
+      </w:r>
+    </w:p>
+    <w:p>
+      <w:pPr>
+        <w:jc w:val="both"/>
+        <w:rPr>
+          <w:rFonts w:ascii="Calibri" w:hAnsi="Calibri"/>
+          <w:b/>
+          <w:bCs/>
+          <w:sz w:val="22"/>
+          <w:szCs w:val="22"/>
+          <w:u w:val="single"/>
+        </w:rPr>
+      </w:pPr>
+      <w:r>
+        <w:rPr>
+          <w:rFonts w:ascii="Calibri" w:hAnsi="Calibri"/>
+          <w:b/>
+          <w:bCs/>
+          <w:sz w:val="22"/>
+          <w:szCs w:val="22"/>
+          <w:u w:val="single"/>
+        </w:rPr>
+        <w:t>Before:</w:t>
+      </w:r>
+    </w:p>
+    <w:p>
+      <w:pPr>
+        <w:jc w:val="both"/>
+        <w:rPr>
+          <w:rFonts w:ascii="Calibri" w:hAnsi="Calibri"/>
+          <w:sz w:val="22"/>
+          <w:szCs w:val="22"/>
+        </w:rPr>
+      </w:pPr>
+      <w:r>
+        <w:rPr>
+          <w:rFonts w:ascii="Calibri" w:hAnsi="Calibri"/>
+          <w:sz w:val="22"/>
+          <w:szCs w:val="22"/>
+        </w:rPr>
+        <w:lastRenderedPageBreak/>
+        <w:t xml:space="preserve">IV. </w:t>
+      </w:r>
+      <w:r>
+        <w:rPr>
+          <w:rFonts w:ascii="Calibri" w:hAnsi="Calibri"/>
+          <w:sz w:val="22"/>
+          <w:szCs w:val="22"/>
+        </w:rPr>
+        <w:t>EXPERIMENT AND VALIDATION</w:t>
+      </w:r>
+    </w:p>
+    <w:p>
+      <w:pPr>
+        <w:pStyle w:val="ListParagraph"/>
+        <w:numPr>
+          <w:ilvl w:val="0"/>
+          <w:numId w:val="9"/>
+        </w:numPr>
+        <w:jc w:val="both"/>
+        <w:rPr>
+          <w:rFonts w:ascii="Calibri" w:hAnsi="Calibri"/>
+          <w:sz w:val="22"/>
+          <w:szCs w:val="22"/>
+        </w:rPr>
+      </w:pPr>
+      <w:r>
+        <w:rPr>
+          <w:rFonts w:ascii="Calibri" w:hAnsi="Calibri"/>
+          <w:sz w:val="22"/>
+          <w:szCs w:val="22"/>
+        </w:rPr>
+        <w:t>REPRESENTATIVE REAL LIFE CASE STUDY</w:t>
+      </w:r>
+    </w:p>
+    <w:p>
+      <w:pPr>
+        <w:pStyle w:val="ListParagraph"/>
+        <w:numPr>
+          <w:ilvl w:val="0"/>
+          <w:numId w:val="9"/>
+        </w:numPr>
+        <w:jc w:val="both"/>
+        <w:rPr>
+          <w:rFonts w:ascii="Calibri" w:hAnsi="Calibri"/>
+          <w:sz w:val="22"/>
+          <w:szCs w:val="22"/>
+        </w:rPr>
+      </w:pPr>
+      <w:r>
+        <w:rPr>
+          <w:rFonts w:ascii="Calibri" w:hAnsi="Calibri"/>
+          <w:sz w:val="22"/>
+          <w:szCs w:val="22"/>
+        </w:rPr>
+        <w:t>AUTOMATED EVALUATION</w:t>
+      </w:r>
+    </w:p>
+    <w:p>
+      <w:pPr>
+        <w:pStyle w:val="ListParagraph"/>
+        <w:numPr>
+          <w:ilvl w:val="0"/>
+          <w:numId w:val="9"/>
+        </w:numPr>
+        <w:jc w:val="both"/>
+        <w:rPr>
+          <w:rFonts w:ascii="Calibri" w:hAnsi="Calibri"/>
+          <w:sz w:val="22"/>
+          <w:szCs w:val="22"/>
+        </w:rPr>
+      </w:pPr>
+      <w:r>
+        <w:rPr>
+          <w:rFonts w:ascii="Calibri" w:hAnsi="Calibri"/>
+          <w:sz w:val="22"/>
+          <w:szCs w:val="22"/>
+        </w:rPr>
+        <w:t>RESULT ANALYSI</w:t>
+      </w:r>
+      <w:r>
+        <w:rPr>
+          <w:rFonts w:ascii="Calibri" w:hAnsi="Calibri"/>
+          <w:sz w:val="22"/>
+          <w:szCs w:val="22"/>
+        </w:rPr>
+        <w:t>S</w:t>
+      </w:r>
+    </w:p>
+    <w:p>
+      <w:pPr>
+        <w:pStyle w:val="ListParagraph"/>
+        <w:numPr>
+          <w:ilvl w:val="0"/>
+          <w:numId w:val="9"/>
+        </w:numPr>
+        <w:jc w:val="both"/>
+        <w:rPr>
+          <w:rFonts w:ascii="Calibri" w:hAnsi="Calibri"/>
+          <w:sz w:val="22"/>
+          <w:szCs w:val="22"/>
+        </w:rPr>
+      </w:pPr>
+      <w:r>
+        <w:rPr>
+          <w:rFonts w:ascii="Calibri" w:hAnsi="Calibri"/>
+          <w:sz w:val="22"/>
+          <w:szCs w:val="22"/>
+        </w:rPr>
+        <w:t>LIMITATIONS AND FUTURE WORK</w:t>
+      </w:r>
+    </w:p>
+    <w:p>
+      <w:pPr>
+        <w:jc w:val="both"/>
+        <w:rPr>
+          <w:rFonts w:ascii="Calibri" w:hAnsi="Calibri"/>
+          <w:sz w:val="22"/>
+          <w:szCs w:val="22"/>
+        </w:rPr>
+      </w:pPr>
+      <w:r>
+        <w:rPr>
+          <w:rFonts w:ascii="Calibri" w:hAnsi="Calibri"/>
+          <w:sz w:val="22"/>
+          <w:szCs w:val="22"/>
+        </w:rPr>
+        <w:t>V. CONCLUSIONS</w:t>
+      </w:r>
+    </w:p>
+    <w:p>
+      <w:pPr>
+        <w:jc w:val="both"/>
+        <w:rPr>
+          <w:rFonts w:ascii="Calibri" w:hAnsi="Calibri"/>
+          <w:sz w:val="22"/>
+          <w:szCs w:val="22"/>
+        </w:rPr>
+      </w:pPr>
+      <w:r>
+        <w:rPr>
+          <w:rFonts w:ascii="Calibri" w:hAnsi="Calibri"/>
+          <w:b/>
+          <w:bCs/>
+          <w:sz w:val="22"/>
+          <w:szCs w:val="22"/>
+          <w:u w:val="single"/>
+        </w:rPr>
+        <w:t>After</w:t>
+      </w:r>
+      <w:r>
+        <w:rPr>
+          <w:rFonts w:ascii="Calibri" w:hAnsi="Calibri"/>
+          <w:sz w:val="22"/>
+          <w:szCs w:val="22"/>
+        </w:rPr>
+        <w:t>:</w:t>
+      </w:r>
+    </w:p>
+    <w:p>
+      <w:pPr>
+        <w:jc w:val="both"/>
+        <w:rPr>
+          <w:rFonts w:ascii="Calibri" w:hAnsi="Calibri"/>
+          <w:sz w:val="22"/>
+          <w:szCs w:val="22"/>
+        </w:rPr>
+      </w:pPr>
+      <w:r>
+        <w:rPr>
+          <w:rFonts w:ascii="Calibri" w:hAnsi="Calibri"/>
+          <w:sz w:val="22"/>
+          <w:szCs w:val="22"/>
+        </w:rPr>
+        <w:t xml:space="preserve">IV. </w:t>
+      </w:r>
+      <w:r>
+        <w:rPr>
+          <w:rFonts w:ascii="Calibri" w:hAnsi="Calibri"/>
+          <w:sz w:val="22"/>
+          <w:szCs w:val="22"/>
+        </w:rPr>
+        <w:t>EXPERIMENT AND VALIDATION</w:t>
+      </w:r>
+    </w:p>
+    <w:p>
+      <w:pPr>
+        <w:pStyle w:val="ListParagraph"/>
+        <w:numPr>
+          <w:ilvl w:val="0"/>
+          <w:numId w:val="9"/>
+        </w:numPr>
+        <w:jc w:val="both"/>
+        <w:rPr>
+          <w:rFonts w:ascii="Calibri" w:hAnsi="Calibri"/>
+          <w:sz w:val="22"/>
+          <w:szCs w:val="22"/>
+        </w:rPr>
+      </w:pPr>
+      <w:r>
+        <w:rPr>
+          <w:rFonts w:ascii="Calibri" w:hAnsi="Calibri"/>
+          <w:sz w:val="22"/>
+          <w:szCs w:val="22"/>
+        </w:rPr>
+        <w:t>REPRESENTATIVE REAL LIFE CASE STUDY</w:t>
+      </w:r>
+    </w:p>
+    <w:p>
+      <w:pPr>
+        <w:pStyle w:val="ListParagraph"/>
+        <w:numPr>
+          <w:ilvl w:val="0"/>
+          <w:numId w:val="9"/>
+        </w:numPr>
+        <w:jc w:val="both"/>
+        <w:rPr>
+          <w:rFonts w:ascii="Calibri" w:hAnsi="Calibri"/>
+          <w:sz w:val="22"/>
+          <w:szCs w:val="22"/>
+        </w:rPr>
+      </w:pPr>
+      <w:r>
+        <w:rPr>
+          <w:rFonts w:ascii="Calibri" w:hAnsi="Calibri"/>
+          <w:sz w:val="22"/>
+          <w:szCs w:val="22"/>
+        </w:rPr>
+        <w:t>AUTOMATED EVALUATION</w:t>
+      </w:r>
+    </w:p>
+    <w:p>
+      <w:pPr>
+        <w:pStyle w:val="ListParagraph"/>
+        <w:numPr>
+          <w:ilvl w:val="0"/>
+          <w:numId w:val="9"/>
+        </w:numPr>
+        <w:jc w:val="both"/>
+        <w:rPr>
+          <w:rFonts w:ascii="Calibri" w:hAnsi="Calibri"/>
+          <w:sz w:val="22"/>
+          <w:szCs w:val="22"/>
+        </w:rPr>
+      </w:pPr>
+      <w:r>
+        <w:rPr>
+          <w:rFonts w:ascii="Calibri" w:hAnsi="Calibri"/>
+          <w:sz w:val="22"/>
+          <w:szCs w:val="22"/>
+        </w:rPr>
+        <w:t>RESULT ANALYSI</w:t>
+      </w:r>
+      <w:r>
+        <w:rPr>
+          <w:rFonts w:ascii="Calibri" w:hAnsi="Calibri"/>
+          <w:sz w:val="22"/>
+          <w:szCs w:val="22"/>
+        </w:rPr>
+        <w:t>S</w:t>
+      </w:r>
+    </w:p>
+    <w:p>
+      <w:pPr>
+        <w:jc w:val="both"/>
+        <w:rPr>
+          <w:rFonts w:ascii="Calibri" w:hAnsi="Calibri"/>
+          <w:sz w:val="22"/>
+          <w:szCs w:val="22"/>
+        </w:rPr>
+      </w:pPr>
+      <w:r>
+        <w:rPr>
+          <w:rFonts w:ascii="Calibri" w:hAnsi="Calibri"/>
+          <w:sz w:val="22"/>
+          <w:szCs w:val="22"/>
+        </w:rPr>
+        <w:t>V. CONCLUSIONS</w:t>
+      </w:r>
+    </w:p>
+    <w:p>
+      <w:pPr>
+        <w:pStyle w:val="ListParagraph"/>
+        <w:numPr>
+          <w:ilvl w:val="0"/>
+          <w:numId w:val="10"/>
+        </w:numPr>
+        <w:jc w:val="both"/>
+        <w:rPr>
+          <w:rFonts w:ascii="Calibri" w:hAnsi="Calibri"/>
+          <w:sz w:val="22"/>
+          <w:szCs w:val="22"/>
+        </w:rPr>
+      </w:pPr>
+      <w:r>
+        <w:rPr>
+          <w:rFonts w:ascii="Calibri" w:hAnsi="Calibri"/>
+          <w:sz w:val="22"/>
+          <w:szCs w:val="22"/>
+        </w:rPr>
+        <w:t>LIMITATION</w:t>
+      </w:r>
+      <w:r>
+        <w:rPr>
+          <w:rFonts w:ascii="Calibri" w:hAnsi="Calibri"/>
+          <w:sz w:val="22"/>
+          <w:szCs w:val="22"/>
+        </w:rPr>
+        <w:t>S</w:t>
+      </w:r>
+    </w:p>
+    <w:p>
+      <w:pPr>
+        <w:pStyle w:val="ListParagraph"/>
+        <w:numPr>
+          <w:ilvl w:val="0"/>
+          <w:numId w:val="10"/>
+        </w:numPr>
+        <w:jc w:val="both"/>
+        <w:rPr>
+          <w:rFonts w:ascii="Calibri" w:hAnsi="Calibri"/>
+          <w:sz w:val="22"/>
+          <w:szCs w:val="22"/>
+        </w:rPr>
+      </w:pPr>
+      <w:r>
+        <w:rPr>
+          <w:rFonts w:ascii="Calibri" w:hAnsi="Calibri"/>
+          <w:sz w:val="22"/>
+          <w:szCs w:val="22"/>
+        </w:rPr>
+        <w:t>FUTURE WORK</w:t>
+      </w:r>
+    </w:p>
+    <w:p>
+      <w:pPr>
+        <w:pStyle w:val="ListParagraph"/>
+        <w:numPr>
+          <w:ilvl w:val="0"/>
+          <w:numId w:val="10"/>
+        </w:numPr>
+        <w:jc w:val="both"/>
+        <w:rPr>
+          <w:rFonts w:ascii="Calibri" w:hAnsi="Calibri"/>
+          <w:sz w:val="22"/>
+          <w:szCs w:val="22"/>
+        </w:rPr>
+      </w:pPr>
+      <w:r>
+        <w:rPr>
+          <w:rFonts w:ascii="Calibri" w:hAnsi="Calibri"/>
+          <w:sz w:val="22"/>
+          <w:szCs w:val="22"/>
+        </w:rPr>
+        <w:t>CONCLUSION</w:t>
+      </w:r>
+      <w:r>
+        <w:rPr>
+          <w:rFonts w:ascii="Calibri" w:hAnsi="Calibri"/>
+          <w:sz w:val="22"/>
+          <w:szCs w:val="22"/>
+        </w:rPr>
+        <w:tab/>
+      </w:r>
+    </w:p>
+    <w:p>
+      <w:pPr>
+        <w:jc w:val="both"/>
+        <w:rPr>
+          <w:rFonts w:ascii="Calibri" w:hAnsi="Calibri"/>
+          <w:b/>
+          <w:color w:val="000090"/>
+          <w:sz w:val="22"/>
+          <w:szCs w:val="22"/>
+        </w:rPr>
+      </w:pPr>
+      <w:r>
+        <w:rPr>
+          <w:rFonts w:ascii="Calibri" w:hAnsi="Calibri"/>
+          <w:b/>
+          <w:noProof/>
+          <w:color w:val="000090"/>
+          <w:sz w:val="22"/>
+          <w:szCs w:val="22"/>
+        </w:rPr>
+        <w:pict w14:anchorId="6702A82D">
+          <v:shape id="_x0000_i1033" type="#_x0000_t75" alt="Default Line" style="width:481.55pt;height:1.55pt" o:hrpct="0" o:hralign="center" o:hr="t">
+            <v:imagedata r:id="rId5" o:title="Default Line"/>
+          </v:shape>
+        </w:pict>
+      </w:r>
+    </w:p>
+    <w:p>
+      <w:pPr>
+        <w:jc w:val="both"/>
+        <w:rPr>
+          <w:rFonts w:ascii="Calibri" w:hAnsi="Calibri"/>
+          <w:color w:val="008000"/>
+          <w:sz w:val="22"/>
+          <w:szCs w:val="22"/>
+          <w:lang w:val="en-GB"/>
+        </w:rPr>
+      </w:pPr>
+      <w:r>
+        <w:rPr>
+          <w:rFonts w:ascii="Calibri" w:hAnsi="Calibri"/>
+          <w:b/>
+          <w:bCs/>
+          <w:color w:val="008000"/>
+          <w:sz w:val="22"/>
+          <w:szCs w:val="22"/>
+        </w:rPr>
+        <w:t>Reviewer#1</w:t>
+      </w:r>
+      <w:r>
+        <w:rPr>
+          <w:rFonts w:ascii="Calibri" w:hAnsi="Calibri"/>
+          <w:b/>
+          <w:bCs/>
+          <w:color w:val="008000"/>
+          <w:sz w:val="22"/>
+          <w:szCs w:val="22"/>
+        </w:rPr>
+        <w:t xml:space="preserve">, Concern # </w:t>
+      </w:r>
+      <w:r>
+        <w:rPr>
+          <w:rFonts w:ascii="Calibri" w:hAnsi="Calibri"/>
+          <w:b/>
+          <w:bCs/>
+          <w:color w:val="008000"/>
+          <w:sz w:val="22"/>
+          <w:szCs w:val="22"/>
+        </w:rPr>
+        <w:t>6</w:t>
+      </w:r>
+      <w:r>
+        <w:rPr>
+          <w:rFonts w:ascii="Calibri" w:hAnsi="Calibri"/>
+          <w:b/>
+          <w:bCs/>
+          <w:color w:val="008000"/>
+          <w:sz w:val="22"/>
+          <w:szCs w:val="22"/>
+        </w:rPr>
+        <w:t xml:space="preserve"> (please list here)</w:t>
+      </w:r>
+      <w:r>
+        <w:rPr>
+          <w:rFonts w:ascii="Calibri" w:hAnsi="Calibri"/>
+          <w:b/>
+          <w:bCs/>
+          <w:color w:val="008000"/>
+          <w:sz w:val="22"/>
+          <w:szCs w:val="22"/>
+        </w:rPr>
+        <w:t>:</w:t>
+      </w:r>
+      <w:r>
+        <w:rPr>
+          <w:rFonts w:ascii="Calibri" w:hAnsi="Calibri"/>
+          <w:color w:val="008000"/>
+          <w:sz w:val="22"/>
+          <w:szCs w:val="22"/>
+        </w:rPr>
+        <w:t xml:space="preserve">  </w:t>
+      </w:r>
+    </w:p>
+    <w:p>
+      <w:pPr>
+        <w:jc w:val="both"/>
+        <w:rPr>
+          <w:rFonts w:ascii="Calibri" w:hAnsi="Calibri"/>
+          <w:color w:val="008000"/>
+          <w:sz w:val="22"/>
+          <w:szCs w:val="22"/>
+          <w:lang w:val="en-GB"/>
+        </w:rPr>
+      </w:pPr>
+      <w:r>
+        <w:rPr>
+          <w:rFonts w:ascii="Calibri" w:hAnsi="Calibri"/>
+          <w:color w:val="008000"/>
+          <w:sz w:val="22"/>
+          <w:szCs w:val="22"/>
+          <w:lang w:val="en-GB"/>
+        </w:rPr>
+        <w:t>Related work is inadequate. For example, there are many recent studies related to LLMs, e.g.,</w:t>
+      </w:r>
+    </w:p>
+    <w:p>
+      <w:pPr>
+        <w:jc w:val="both"/>
+        <w:rPr>
+          <w:rFonts w:ascii="Calibri" w:hAnsi="Calibri"/>
+          <w:color w:val="008000"/>
+          <w:sz w:val="22"/>
+          <w:szCs w:val="22"/>
+          <w:lang w:val="en-GB"/>
+        </w:rPr>
+      </w:pPr>
+      <w:r>
+        <w:rPr>
+          <w:rFonts w:ascii="Calibri" w:hAnsi="Calibri"/>
+          <w:color w:val="008000"/>
+          <w:sz w:val="22"/>
+          <w:szCs w:val="22"/>
+          <w:lang w:val="en-GB"/>
+        </w:rPr>
+        <w:t>[1] Large language model enhanced multi-agent systems for 6G communications. IEEE Wireless Communications, 2024. [replace [19]] jiang2023largelanguagemodelenhanced</w:t>
+      </w:r>
+    </w:p>
+    <w:p>
+      <w:pPr>
+        <w:jc w:val="both"/>
+        <w:rPr>
+          <w:rFonts w:ascii="Calibri" w:hAnsi="Calibri"/>
+          <w:color w:val="008000"/>
+          <w:sz w:val="22"/>
+          <w:szCs w:val="22"/>
+          <w:lang w:val="en-GB"/>
+        </w:rPr>
+      </w:pPr>
+      <w:r>
+        <w:rPr>
+          <w:rFonts w:ascii="Calibri" w:hAnsi="Calibri"/>
+          <w:color w:val="008000"/>
+          <w:sz w:val="22"/>
+          <w:szCs w:val="22"/>
+          <w:lang w:val="en-GB"/>
+        </w:rPr>
+        <w:t>[2] Large ai model-based semantic communications. IEEE Wireless Communications, 2024, 31(3): 68-75.</w:t>
+      </w:r>
+    </w:p>
+    <w:p>
+      <w:pPr>
+        <w:jc w:val="both"/>
+        <w:rPr>
+          <w:rFonts w:ascii="Calibri" w:hAnsi="Calibri"/>
+          <w:sz w:val="22"/>
+          <w:szCs w:val="22"/>
+        </w:rPr>
+      </w:pPr>
+      <w:r>
+        <w:rPr>
+          <w:rFonts w:ascii="Calibri" w:hAnsi="Calibri"/>
+          <w:b/>
+          <w:sz w:val="22"/>
+          <w:szCs w:val="22"/>
+        </w:rPr>
+        <w:t>Author re</w:t>
+      </w:r>
+      <w:r>
+        <w:rPr>
+          <w:rFonts w:ascii="Calibri" w:hAnsi="Calibri"/>
+          <w:b/>
+          <w:sz w:val="22"/>
+          <w:szCs w:val="22"/>
+        </w:rPr>
+        <w:t>sponse</w:t>
+      </w:r>
+      <w:r>
+        <w:rPr>
+          <w:rFonts w:ascii="Calibri" w:hAnsi="Calibri"/>
+          <w:b/>
+          <w:sz w:val="22"/>
+          <w:szCs w:val="22"/>
+        </w:rPr>
+        <w:t>:</w:t>
+      </w:r>
+      <w:r>
+        <w:rPr>
+          <w:rFonts w:ascii="Calibri" w:hAnsi="Calibri"/>
+          <w:sz w:val="22"/>
+          <w:szCs w:val="22"/>
+        </w:rPr>
+        <w:t xml:space="preserve">  </w:t>
+      </w:r>
+    </w:p>
+    <w:p>
+      <w:pPr>
+        <w:jc w:val="both"/>
+        <w:rPr>
+          <w:rFonts w:ascii="Calibri" w:hAnsi="Calibri"/>
+          <w:sz w:val="22"/>
+          <w:szCs w:val="22"/>
+          <w:lang w:val="en-GB"/>
+        </w:rPr>
+      </w:pPr>
+      <w:r>
+        <w:rPr>
+          <w:rFonts w:ascii="Calibri" w:hAnsi="Calibri"/>
+          <w:sz w:val="22"/>
+          <w:szCs w:val="22"/>
+          <w:lang w:val="en-GB"/>
+        </w:rPr>
+        <w:t>T</w:t>
+      </w:r>
+      <w:r>
+        <w:rPr>
+          <w:rFonts w:ascii="Calibri" w:hAnsi="Calibri"/>
+          <w:sz w:val="22"/>
+          <w:szCs w:val="22"/>
+          <w:lang w:val="en-GB"/>
+        </w:rPr>
+        <w:t>he reviewer's suggestion to include papers on LLMs in 6G communications and semantic communications appears to misunderstand the focus of our research.  These references directly relate to our work on LLMs in IoT and robotic systems, demonstrating a thorough and relevant literature review.  Our work specifically addresses LLMs in IoT control systems, not in general communications. We provided numerous recent and relevant studies in our literature review, including:</w:t>
+      </w:r>
+    </w:p>
+    <w:p>
+      <w:pPr>
+        <w:numPr>
+          <w:ilvl w:val="0"/>
+          <w:numId w:val="2"/>
+        </w:numPr>
+        <w:jc w:val="both"/>
+        <w:rPr>
+          <w:rFonts w:ascii="Calibri" w:hAnsi="Calibri"/>
+          <w:sz w:val="22"/>
+          <w:szCs w:val="22"/>
+          <w:lang w:val="en-GB"/>
+        </w:rPr>
+      </w:pPr>
+      <w:r>
+        <w:rPr>
+          <w:rFonts w:ascii="Calibri" w:hAnsi="Calibri"/>
+          <w:sz w:val="22"/>
+          <w:szCs w:val="22"/>
+          <w:lang w:val="en-GB"/>
+        </w:rPr>
+        <w:t>Chat2vis: Generating data visualizations via natural language using ChatGPT, Codex, and GPT-3 [10]</w:t>
+      </w:r>
+    </w:p>
+    <w:p>
+      <w:pPr>
+        <w:numPr>
+          <w:ilvl w:val="0"/>
+          <w:numId w:val="2"/>
+        </w:numPr>
+        <w:jc w:val="both"/>
+        <w:rPr>
+          <w:rFonts w:ascii="Calibri" w:hAnsi="Calibri"/>
+          <w:sz w:val="22"/>
+          <w:szCs w:val="22"/>
+          <w:lang w:val="en-GB"/>
+        </w:rPr>
+      </w:pPr>
+      <w:r>
+        <w:rPr>
+          <w:rFonts w:ascii="Calibri" w:hAnsi="Calibri"/>
+          <w:sz w:val="22"/>
+          <w:szCs w:val="22"/>
+          <w:lang w:val="en-GB"/>
+        </w:rPr>
+        <w:t>ChatGPT for robotics: Design principles and model abilities [11]</w:t>
+      </w:r>
+    </w:p>
+    <w:p>
+      <w:pPr>
+        <w:numPr>
+          <w:ilvl w:val="0"/>
+          <w:numId w:val="2"/>
+        </w:numPr>
+        <w:jc w:val="both"/>
+        <w:rPr>
+          <w:rFonts w:ascii="Calibri" w:hAnsi="Calibri"/>
+          <w:sz w:val="22"/>
+          <w:szCs w:val="22"/>
+          <w:lang w:val="en-GB"/>
+        </w:rPr>
+      </w:pPr>
+      <w:proofErr w:type="spellStart"/>
+      <w:r>
+        <w:rPr>
+          <w:rFonts w:ascii="Calibri" w:hAnsi="Calibri"/>
+          <w:sz w:val="22"/>
+          <w:szCs w:val="22"/>
+          <w:lang w:val="en-GB"/>
+        </w:rPr>
+        <w:t>ProgPrompt</w:t>
+      </w:r>
+      <w:proofErr w:type="spellEnd"/>
+      <w:r>
+        <w:rPr>
+          <w:rFonts w:ascii="Calibri" w:hAnsi="Calibri"/>
+          <w:sz w:val="22"/>
+          <w:szCs w:val="22"/>
+          <w:lang w:val="en-GB"/>
+        </w:rPr>
+        <w:t>: Program generation for situated robot task planning using large language models [12]</w:t>
+      </w:r>
+    </w:p>
+    <w:p>
+      <w:pPr>
+        <w:numPr>
+          <w:ilvl w:val="0"/>
+          <w:numId w:val="2"/>
+        </w:numPr>
+        <w:jc w:val="both"/>
+        <w:rPr>
+          <w:rFonts w:ascii="Calibri" w:hAnsi="Calibri"/>
+          <w:sz w:val="22"/>
+          <w:szCs w:val="22"/>
+          <w:lang w:val="en-GB"/>
+        </w:rPr>
+      </w:pPr>
+      <w:proofErr w:type="spellStart"/>
+      <w:r>
+        <w:rPr>
+          <w:rFonts w:ascii="Calibri" w:hAnsi="Calibri"/>
+          <w:sz w:val="22"/>
+          <w:szCs w:val="22"/>
+          <w:lang w:val="en-GB"/>
+        </w:rPr>
+        <w:t>PaLM</w:t>
+      </w:r>
+      <w:proofErr w:type="spellEnd"/>
+      <w:r>
+        <w:rPr>
+          <w:rFonts w:ascii="Calibri" w:hAnsi="Calibri"/>
+          <w:sz w:val="22"/>
+          <w:szCs w:val="22"/>
+          <w:lang w:val="en-GB"/>
+        </w:rPr>
+        <w:t>-E: An embodied multimodal language model [13]</w:t>
+      </w:r>
+    </w:p>
+    <w:p>
+      <w:pPr>
+        <w:numPr>
+          <w:ilvl w:val="0"/>
+          <w:numId w:val="2"/>
+        </w:numPr>
+        <w:jc w:val="both"/>
+        <w:rPr>
+          <w:rFonts w:ascii="Calibri" w:hAnsi="Calibri"/>
+          <w:sz w:val="22"/>
+          <w:szCs w:val="22"/>
+          <w:lang w:val="en-GB"/>
+        </w:rPr>
+      </w:pPr>
+      <w:r>
+        <w:rPr>
+          <w:rFonts w:ascii="Calibri" w:hAnsi="Calibri"/>
+          <w:sz w:val="22"/>
+          <w:szCs w:val="22"/>
+          <w:lang w:val="en-GB"/>
+        </w:rPr>
+        <w:t>Smart-LLM: Smart multi-agent robot task planning using large language models [14]</w:t>
+      </w:r>
+    </w:p>
+    <w:p>
+      <w:pPr>
+        <w:numPr>
+          <w:ilvl w:val="0"/>
+          <w:numId w:val="2"/>
+        </w:numPr>
+        <w:jc w:val="both"/>
+        <w:rPr>
+          <w:rFonts w:ascii="Calibri" w:hAnsi="Calibri"/>
+          <w:sz w:val="22"/>
+          <w:szCs w:val="22"/>
+          <w:lang w:val="en-GB"/>
+        </w:rPr>
+      </w:pPr>
+      <w:proofErr w:type="spellStart"/>
+      <w:r>
+        <w:rPr>
+          <w:rFonts w:ascii="Calibri" w:hAnsi="Calibri"/>
+          <w:sz w:val="22"/>
+          <w:szCs w:val="22"/>
+          <w:lang w:val="en-GB"/>
+        </w:rPr>
+        <w:t>TidyBot</w:t>
+      </w:r>
+      <w:proofErr w:type="spellEnd"/>
+      <w:r>
+        <w:rPr>
+          <w:rFonts w:ascii="Calibri" w:hAnsi="Calibri"/>
+          <w:sz w:val="22"/>
+          <w:szCs w:val="22"/>
+          <w:lang w:val="en-GB"/>
+        </w:rPr>
+        <w:t>: Personalized robot assistance with large language models [15]</w:t>
+      </w:r>
+    </w:p>
+    <w:p>
+      <w:pPr>
+        <w:numPr>
+          <w:ilvl w:val="0"/>
+          <w:numId w:val="2"/>
+        </w:numPr>
+        <w:jc w:val="both"/>
+        <w:rPr>
+          <w:rFonts w:ascii="Calibri" w:hAnsi="Calibri"/>
+          <w:sz w:val="22"/>
+          <w:szCs w:val="22"/>
+          <w:lang w:val="en-GB"/>
+        </w:rPr>
+      </w:pPr>
+      <w:r>
+        <w:rPr>
+          <w:rFonts w:ascii="Calibri" w:hAnsi="Calibri"/>
+          <w:sz w:val="22"/>
+          <w:szCs w:val="22"/>
+          <w:lang w:val="en-GB"/>
+        </w:rPr>
+        <w:t>SASHA: Creative goal-oriented reasoning in smart homes with large language models [16]</w:t>
+      </w:r>
+    </w:p>
+    <w:p>
+      <w:pPr>
+        <w:numPr>
+          <w:ilvl w:val="0"/>
+          <w:numId w:val="2"/>
+        </w:numPr>
+        <w:jc w:val="both"/>
+        <w:rPr>
+          <w:rFonts w:ascii="Calibri" w:hAnsi="Calibri"/>
+          <w:sz w:val="22"/>
+          <w:szCs w:val="22"/>
+          <w:lang w:val="en-GB"/>
+        </w:rPr>
+      </w:pPr>
+      <w:r>
+        <w:rPr>
+          <w:rFonts w:ascii="Calibri" w:hAnsi="Calibri"/>
+          <w:sz w:val="22"/>
+          <w:szCs w:val="22"/>
+          <w:lang w:val="en-GB"/>
+        </w:rPr>
+        <w:t>ChatGPT in IoT systems: Arduino case studies [17]</w:t>
+      </w:r>
+    </w:p>
+    <w:p>
+      <w:pPr>
+        <w:numPr>
+          <w:ilvl w:val="0"/>
+          <w:numId w:val="2"/>
+        </w:numPr>
+        <w:jc w:val="both"/>
+        <w:rPr>
+          <w:rFonts w:ascii="Calibri" w:hAnsi="Calibri"/>
+          <w:sz w:val="22"/>
+          <w:szCs w:val="22"/>
+          <w:lang w:val="en-GB"/>
+        </w:rPr>
+      </w:pPr>
+      <w:r>
+        <w:rPr>
+          <w:rFonts w:ascii="Calibri" w:hAnsi="Calibri"/>
+          <w:sz w:val="22"/>
+          <w:szCs w:val="22"/>
+          <w:lang w:val="en-GB"/>
+        </w:rPr>
+        <w:t>CASIT: Collective intelligent agent system for Internet of Things [18]</w:t>
+      </w:r>
+    </w:p>
+    <w:p>
+      <w:pPr>
+        <w:jc w:val="both"/>
+        <w:rPr>
+          <w:rFonts w:ascii="Calibri" w:hAnsi="Calibri"/>
+          <w:sz w:val="22"/>
+          <w:szCs w:val="22"/>
+        </w:rPr>
+      </w:pPr>
+    </w:p>
+    <w:p>
+      <w:pPr>
+        <w:jc w:val="both"/>
+        <w:rPr>
+          <w:rFonts w:ascii="Calibri" w:hAnsi="Calibri"/>
+          <w:sz w:val="22"/>
+          <w:szCs w:val="22"/>
+        </w:rPr>
+      </w:pPr>
+      <w:r>
+        <w:rPr>
+          <w:rFonts w:ascii="Calibri" w:hAnsi="Calibri"/>
+          <w:b/>
+          <w:sz w:val="22"/>
+          <w:szCs w:val="22"/>
+        </w:rPr>
+        <w:t>Author action:</w:t>
+      </w:r>
+      <w:r>
+        <w:rPr>
+          <w:rFonts w:ascii="Calibri" w:hAnsi="Calibri"/>
+          <w:b/>
+          <w:sz w:val="22"/>
+          <w:szCs w:val="22"/>
+        </w:rPr>
+        <w:t xml:space="preserve"> </w:t>
+      </w:r>
+      <w:r>
+        <w:rPr>
+          <w:rFonts w:ascii="Calibri" w:hAnsi="Calibri"/>
+          <w:sz w:val="22"/>
+          <w:szCs w:val="22"/>
+        </w:rPr>
+        <w:t xml:space="preserve">We updated the manuscript by </w:t>
+      </w:r>
+      <w:r>
+        <w:rPr>
+          <w:rFonts w:ascii="Calibri" w:hAnsi="Calibri"/>
+          <w:sz w:val="22"/>
+          <w:szCs w:val="22"/>
+        </w:rPr>
+        <w:t>adding the 6G communication [1] reference in page 3 but not the other reference [2] as this was unrelated to our paper</w:t>
+      </w:r>
+    </w:p>
+    <w:p>
+      <w:pPr>
+        <w:jc w:val="both"/>
+        <w:rPr>
+          <w:rFonts w:ascii="Calibri" w:hAnsi="Calibri"/>
+          <w:sz w:val="22"/>
+          <w:szCs w:val="22"/>
+        </w:rPr>
+      </w:pPr>
+      <w:r>
+        <w:rPr>
+          <w:rFonts w:ascii="Calibri" w:hAnsi="Calibri"/>
+          <w:sz w:val="22"/>
+          <w:szCs w:val="22"/>
+        </w:rPr>
+        <w:t>a runtime engine for automatic deployment and conversation management [21]. Similarly, Jiang et al. [22] propose a multi-agent system enhanced by LLM’s for 6G communications allowing users to input task requirements, while addressing challenges such as limited communication knowledge through a combination of specialized agents for data retrieval, collaborative planning, evaluation and reflection.</w:t>
+      </w:r>
+    </w:p>
+    <w:p>
+      <w:pPr>
+        <w:jc w:val="both"/>
+        <w:rPr>
+          <w:rFonts w:ascii="Calibri" w:hAnsi="Calibri"/>
+          <w:b/>
+          <w:color w:val="000090"/>
+          <w:sz w:val="22"/>
+          <w:szCs w:val="22"/>
+        </w:rPr>
+      </w:pPr>
+      <w:r>
+        <w:rPr>
+          <w:rFonts w:ascii="Calibri" w:hAnsi="Calibri"/>
+          <w:b/>
+          <w:noProof/>
+          <w:color w:val="000090"/>
+          <w:sz w:val="22"/>
+          <w:szCs w:val="22"/>
+        </w:rPr>
+        <w:pict w14:anchorId="094C52C3">
+          <v:shape id="_x0000_i1035" type="#_x0000_t75" alt="Default Line" style="width:481.55pt;height:1.55pt" o:hrpct="0" o:hralign="center" o:hr="t">
+            <v:imagedata r:id="rId5" o:title="Default Line"/>
+          </v:shape>
+        </w:pict>
+      </w:r>
+    </w:p>
+    <w:p>
+      <w:pPr>
+        <w:jc w:val="both"/>
+        <w:rPr>
+          <w:rFonts w:ascii="Calibri" w:hAnsi="Calibri"/>
+          <w:b/>
+          <w:bCs/>
+          <w:color w:val="008000"/>
+          <w:sz w:val="22"/>
+          <w:szCs w:val="22"/>
+        </w:rPr>
+      </w:pPr>
+    </w:p>
+    <w:p>
+      <w:pPr>
+        <w:jc w:val="both"/>
+        <w:rPr>
+          <w:rFonts w:ascii="Calibri" w:hAnsi="Calibri"/>
+          <w:b/>
+          <w:bCs/>
+          <w:color w:val="008000"/>
+          <w:sz w:val="22"/>
+          <w:szCs w:val="22"/>
+        </w:rPr>
+      </w:pPr>
+      <w:r>
+        <w:rPr>
+          <w:rFonts w:ascii="Calibri" w:hAnsi="Calibri"/>
+          <w:b/>
+          <w:bCs/>
+          <w:color w:val="008000"/>
+          <w:sz w:val="22"/>
+          <w:szCs w:val="22"/>
+        </w:rPr>
         <w:t>Reviewer#</w:t>
       </w:r>
       <w:r>
@@ -1452,98 +3242,195 @@
           <w:sz w:val="22"/>
           <w:szCs w:val="22"/>
         </w:rPr>
+        <w:t xml:space="preserve"> (please list here)</w:t>
+      </w:r>
+      <w:r>
+        <w:rPr>
+          <w:rFonts w:ascii="Calibri" w:hAnsi="Calibri"/>
+          <w:b/>
+          <w:bCs/>
+          <w:color w:val="008000"/>
+          <w:sz w:val="22"/>
+          <w:szCs w:val="22"/>
+        </w:rPr>
+        <w:t>:</w:t>
+      </w:r>
+    </w:p>
+    <w:p>
+      <w:pPr>
+        <w:jc w:val="both"/>
+        <w:rPr>
+          <w:rFonts w:ascii="Calibri" w:hAnsi="Calibri"/>
+          <w:color w:val="008000"/>
+          <w:sz w:val="22"/>
+          <w:szCs w:val="22"/>
+          <w:lang w:val="en-GB"/>
+        </w:rPr>
+      </w:pPr>
+      <w:r>
+        <w:rPr>
+          <w:rFonts w:ascii="Calibri" w:hAnsi="Calibri"/>
+          <w:color w:val="008000"/>
+          <w:sz w:val="22"/>
+          <w:szCs w:val="22"/>
+          <w:lang w:val="en-GB"/>
+        </w:rPr>
+        <w:t>The use of technical jargon, while necessary, should be balanced with explanations to ensure accessibility for a broader audience. For instance, briefly explaining terms like “LLM” (Large Language Models) and “</w:t>
+      </w:r>
+      <w:proofErr w:type="spellStart"/>
+      <w:r>
+        <w:rPr>
+          <w:rFonts w:ascii="Calibri" w:hAnsi="Calibri"/>
+          <w:color w:val="008000"/>
+          <w:sz w:val="22"/>
+          <w:szCs w:val="22"/>
+          <w:lang w:val="en-GB"/>
+        </w:rPr>
+        <w:t>multiagents</w:t>
+      </w:r>
+      <w:proofErr w:type="spellEnd"/>
+      <w:r>
+        <w:rPr>
+          <w:rFonts w:ascii="Calibri" w:hAnsi="Calibri"/>
+          <w:color w:val="008000"/>
+          <w:sz w:val="22"/>
+          <w:szCs w:val="22"/>
+          <w:lang w:val="en-GB"/>
+        </w:rPr>
+        <w:t>” could help non-experts understand better.</w:t>
+      </w:r>
+    </w:p>
+    <w:p>
+      <w:pPr>
+        <w:jc w:val="both"/>
+        <w:rPr>
+          <w:rFonts w:ascii="Calibri" w:hAnsi="Calibri"/>
+          <w:sz w:val="22"/>
+          <w:szCs w:val="22"/>
+        </w:rPr>
+      </w:pPr>
+      <w:r>
+        <w:rPr>
+          <w:rFonts w:ascii="Calibri" w:hAnsi="Calibri"/>
+          <w:b/>
+          <w:sz w:val="22"/>
+          <w:szCs w:val="22"/>
+        </w:rPr>
+        <w:t>Author re</w:t>
+      </w:r>
+      <w:r>
+        <w:rPr>
+          <w:rFonts w:ascii="Calibri" w:hAnsi="Calibri"/>
+          <w:b/>
+          <w:sz w:val="22"/>
+          <w:szCs w:val="22"/>
+        </w:rPr>
+        <w:t>sponse</w:t>
+      </w:r>
+      <w:r>
+        <w:rPr>
+          <w:rFonts w:ascii="Calibri" w:hAnsi="Calibri"/>
+          <w:b/>
+          <w:sz w:val="22"/>
+          <w:szCs w:val="22"/>
+        </w:rPr>
+        <w:t>:</w:t>
+      </w:r>
+      <w:r>
+        <w:rPr>
+          <w:rFonts w:ascii="Calibri" w:hAnsi="Calibri"/>
+          <w:sz w:val="22"/>
+          <w:szCs w:val="22"/>
+        </w:rPr>
+        <w:t xml:space="preserve">  </w:t>
+      </w:r>
+    </w:p>
+    <w:p>
+      <w:pPr>
+        <w:numPr>
+          <w:ilvl w:val="0"/>
+          <w:numId w:val="3"/>
+        </w:numPr>
+        <w:jc w:val="both"/>
+        <w:rPr>
+          <w:rFonts w:ascii="Calibri" w:hAnsi="Calibri"/>
+          <w:sz w:val="22"/>
+          <w:szCs w:val="22"/>
+          <w:lang w:val="en-GB"/>
+        </w:rPr>
+      </w:pPr>
+      <w:r>
+        <w:rPr>
+          <w:rFonts w:ascii="Calibri" w:hAnsi="Calibri"/>
+          <w:sz w:val="22"/>
+          <w:szCs w:val="22"/>
+          <w:lang w:val="en-GB"/>
+        </w:rPr>
+        <w:t>We provided a brief explanation of Large Language Models (LLMs) in Section II.A, first paragraph: "LLMs are based on the transformer architecture [9] which uses self-attention mechanisms to analyse large sequences of text data, have been effectively applied across diverse domains, including robotics, software and IoT applications."</w:t>
+      </w:r>
+    </w:p>
+    <w:p>
+      <w:pPr>
+        <w:numPr>
+          <w:ilvl w:val="0"/>
+          <w:numId w:val="3"/>
+        </w:numPr>
+        <w:jc w:val="both"/>
+        <w:rPr>
+          <w:rFonts w:ascii="Calibri" w:hAnsi="Calibri"/>
+          <w:sz w:val="22"/>
+          <w:szCs w:val="22"/>
+          <w:lang w:val="en-GB"/>
+        </w:rPr>
+      </w:pPr>
+      <w:r>
+        <w:rPr>
+          <w:rFonts w:ascii="Calibri" w:hAnsi="Calibri"/>
+          <w:sz w:val="22"/>
+          <w:szCs w:val="22"/>
+          <w:lang w:val="en-GB"/>
+        </w:rPr>
+        <w:t>Given the technical nature of the IEEE Access audience, we believe this level of explanation is appropriate without oversimplifying concepts for an expert readership.</w:t>
+      </w:r>
+    </w:p>
+    <w:p>
+      <w:pPr>
+        <w:jc w:val="both"/>
+        <w:rPr>
+          <w:rFonts w:ascii="Calibri" w:hAnsi="Calibri"/>
+          <w:sz w:val="22"/>
+          <w:szCs w:val="22"/>
+        </w:rPr>
+      </w:pPr>
+      <w:r>
+        <w:rPr>
+          <w:rFonts w:ascii="Calibri" w:hAnsi="Calibri"/>
+          <w:b/>
+          <w:sz w:val="22"/>
+          <w:szCs w:val="22"/>
+        </w:rPr>
+        <w:t>Author action:</w:t>
+      </w:r>
+      <w:r>
+        <w:rPr>
+          <w:rFonts w:ascii="Calibri" w:hAnsi="Calibri"/>
+          <w:b/>
+          <w:sz w:val="22"/>
+          <w:szCs w:val="22"/>
+        </w:rPr>
         <w:t xml:space="preserve"> </w:t>
       </w:r>
       <w:r>
         <w:rPr>
           <w:rFonts w:ascii="Calibri" w:hAnsi="Calibri"/>
-          <w:b/>
-          <w:bCs/>
-          <w:color w:val="008000"/>
-          <w:sz w:val="22"/>
-          <w:szCs w:val="22"/>
-        </w:rPr>
-        <w:t>(please list here)</w:t>
-      </w:r>
-      <w:r>
-        <w:rPr>
-          <w:rFonts w:ascii="Calibri" w:hAnsi="Calibri"/>
-          <w:b/>
-          <w:bCs/>
-          <w:color w:val="008000"/>
-          <w:sz w:val="22"/>
-          <w:szCs w:val="22"/>
-        </w:rPr>
-        <w:t>:</w:t>
-      </w:r>
-    </w:p>
-    <w:p>
-      <w:pPr>
-        <w:jc w:val="both"/>
-        <w:rPr>
-          <w:rFonts w:ascii="Calibri" w:hAnsi="Calibri"/>
-          <w:sz w:val="22"/>
-          <w:szCs w:val="22"/>
-        </w:rPr>
-      </w:pPr>
-      <w:r>
-        <w:rPr>
-          <w:rFonts w:ascii="Calibri" w:hAnsi="Calibri"/>
-          <w:b/>
-          <w:sz w:val="22"/>
-          <w:szCs w:val="22"/>
-        </w:rPr>
-        <w:t>Author re</w:t>
-      </w:r>
-      <w:r>
-        <w:rPr>
-          <w:rFonts w:ascii="Calibri" w:hAnsi="Calibri"/>
-          <w:b/>
-          <w:sz w:val="22"/>
-          <w:szCs w:val="22"/>
-        </w:rPr>
-        <w:t>sponse</w:t>
-      </w:r>
-      <w:r>
-        <w:rPr>
-          <w:rFonts w:ascii="Calibri" w:hAnsi="Calibri"/>
-          <w:b/>
-          <w:sz w:val="22"/>
-          <w:szCs w:val="22"/>
-        </w:rPr>
-        <w:t>:</w:t>
-      </w:r>
-      <w:r>
-        <w:rPr>
-          <w:rFonts w:ascii="Calibri" w:hAnsi="Calibri"/>
-          <w:sz w:val="22"/>
-          <w:szCs w:val="22"/>
-        </w:rPr>
-        <w:t xml:space="preserve">  </w:t>
-      </w:r>
-    </w:p>
-    <w:p>
-      <w:pPr>
-        <w:jc w:val="both"/>
-        <w:rPr>
-          <w:rFonts w:ascii="Calibri" w:hAnsi="Calibri"/>
-          <w:sz w:val="22"/>
-          <w:szCs w:val="22"/>
-        </w:rPr>
-      </w:pPr>
-      <w:r>
-        <w:rPr>
-          <w:rFonts w:ascii="Calibri" w:hAnsi="Calibri"/>
-          <w:b/>
-          <w:sz w:val="22"/>
-          <w:szCs w:val="22"/>
-        </w:rPr>
-        <w:t>Author action:</w:t>
-      </w:r>
-      <w:r>
-        <w:rPr>
-          <w:rFonts w:ascii="Calibri" w:hAnsi="Calibri"/>
-          <w:b/>
+          <w:sz w:val="22"/>
+          <w:szCs w:val="22"/>
+        </w:rPr>
+        <w:t>We updated the manuscript by</w:t>
+      </w:r>
+      <w:r>
+        <w:rPr>
+          <w:rFonts w:ascii="Calibri" w:hAnsi="Calibri"/>
           <w:sz w:val="22"/>
           <w:szCs w:val="22"/>
         </w:rPr>
@@ -1555,15 +3442,67 @@
           <w:sz w:val="22"/>
           <w:szCs w:val="22"/>
         </w:rPr>
-        <w:t>We updated the manuscript by …</w:t>
-      </w:r>
-      <w:r>
-        <w:rPr>
-          <w:rFonts w:ascii="Calibri" w:hAnsi="Calibri"/>
-          <w:sz w:val="22"/>
-          <w:szCs w:val="22"/>
-        </w:rPr>
-        <w:t>.</w:t>
+        <w:t>adding a brief explanation</w:t>
+      </w:r>
+      <w:r>
+        <w:rPr>
+          <w:rFonts w:ascii="Calibri" w:hAnsi="Calibri"/>
+          <w:sz w:val="22"/>
+          <w:szCs w:val="22"/>
+        </w:rPr>
+        <w:t xml:space="preserve"> for multi </w:t>
+      </w:r>
+      <w:proofErr w:type="gramStart"/>
+      <w:r>
+        <w:rPr>
+          <w:rFonts w:ascii="Calibri" w:hAnsi="Calibri"/>
+          <w:sz w:val="22"/>
+          <w:szCs w:val="22"/>
+        </w:rPr>
+        <w:t>agents</w:t>
+      </w:r>
+      <w:proofErr w:type="gramEnd"/>
+      <w:r>
+        <w:rPr>
+          <w:rFonts w:ascii="Calibri" w:hAnsi="Calibri"/>
+          <w:sz w:val="22"/>
+          <w:szCs w:val="22"/>
+        </w:rPr>
+        <w:t xml:space="preserve"> systems</w:t>
+      </w:r>
+      <w:r>
+        <w:rPr>
+          <w:rFonts w:ascii="Calibri" w:hAnsi="Calibri"/>
+          <w:sz w:val="22"/>
+          <w:szCs w:val="22"/>
+        </w:rPr>
+        <w:t xml:space="preserve"> in page 2</w:t>
+      </w:r>
+      <w:r>
+        <w:rPr>
+          <w:rFonts w:ascii="Calibri" w:hAnsi="Calibri"/>
+          <w:sz w:val="22"/>
+          <w:szCs w:val="22"/>
+        </w:rPr>
+        <w:t xml:space="preserve"> as we already had a brief explanation to LLMs</w:t>
+      </w:r>
+    </w:p>
+    <w:p>
+      <w:pPr>
+        <w:jc w:val="both"/>
+        <w:rPr>
+          <w:rFonts w:ascii="Calibri" w:hAnsi="Calibri"/>
+          <w:sz w:val="22"/>
+          <w:szCs w:val="22"/>
+        </w:rPr>
+      </w:pPr>
+      <w:r>
+        <w:rPr>
+          <w:rFonts w:ascii="Calibri" w:hAnsi="Calibri"/>
+          <w:sz w:val="22"/>
+          <w:szCs w:val="22"/>
+        </w:rPr>
+        <w:t>In the context of multi-agent systems, which involve multiple autonomous agents collaborating to achieve common goals,</w:t>
       </w:r>
     </w:p>
     <w:p>
@@ -1611,20 +3550,22 @@
         <w:jc w:val="both"/>
         <w:rPr>
           <w:rFonts w:ascii="Calibri" w:hAnsi="Calibri"/>
-          <w:color w:val="008000"/>
-          <w:sz w:val="22"/>
-          <w:szCs w:val="22"/>
-        </w:rPr>
-      </w:pPr>
-      <w:r>
-        <w:rPr>
-          <w:rFonts w:ascii="Calibri" w:hAnsi="Calibri"/>
           <w:b/>
           <w:bCs/>
           <w:color w:val="008000"/>
           <w:sz w:val="22"/>
           <w:szCs w:val="22"/>
         </w:rPr>
+      </w:pPr>
+      <w:r>
+        <w:rPr>
+          <w:rFonts w:ascii="Calibri" w:hAnsi="Calibri"/>
+          <w:b/>
+          <w:bCs/>
+          <w:color w:val="008000"/>
+          <w:sz w:val="22"/>
+          <w:szCs w:val="22"/>
+        </w:rPr>
         <w:t>Reviewer#</w:t>
       </w:r>
       <w:r>
@@ -1647,118 +3588,200 @@
           <w:sz w:val="22"/>
           <w:szCs w:val="22"/>
         </w:rPr>
+        <w:t xml:space="preserve"> (please list here)</w:t>
+      </w:r>
+      <w:r>
+        <w:rPr>
+          <w:rFonts w:ascii="Calibri" w:hAnsi="Calibri"/>
+          <w:b/>
+          <w:bCs/>
+          <w:color w:val="008000"/>
+          <w:sz w:val="22"/>
+          <w:szCs w:val="22"/>
+        </w:rPr>
+        <w:t>:</w:t>
+      </w:r>
+    </w:p>
+    <w:p>
+      <w:pPr>
+        <w:jc w:val="both"/>
+        <w:rPr>
+          <w:rFonts w:ascii="Calibri" w:hAnsi="Calibri"/>
+          <w:color w:val="008000"/>
+          <w:sz w:val="22"/>
+          <w:szCs w:val="22"/>
+          <w:lang w:val="en-GB"/>
+        </w:rPr>
+      </w:pPr>
+      <w:r>
+        <w:rPr>
+          <w:rFonts w:ascii="Calibri" w:hAnsi="Calibri"/>
+          <w:color w:val="008000"/>
+          <w:sz w:val="22"/>
+          <w:szCs w:val="22"/>
+          <w:lang w:val="en-GB"/>
+        </w:rPr>
+        <w:t xml:space="preserve">Basically, this work is simply text-controlled IoT. In fact, voice-controlled IoT is already mature, e.g., Google Home, etc. The authors make a simple thing complicated with an overkill solution. You just need to use a powerful LLM (and this is not the authors’ contribution) to translate human commands to IoT instructions. This is a </w:t>
+      </w:r>
+      <w:proofErr w:type="gramStart"/>
+      <w:r>
+        <w:rPr>
+          <w:rFonts w:ascii="Calibri" w:hAnsi="Calibri"/>
+          <w:color w:val="008000"/>
+          <w:sz w:val="22"/>
+          <w:szCs w:val="22"/>
+          <w:lang w:val="en-GB"/>
+        </w:rPr>
+        <w:t>fairly trivial</w:t>
+      </w:r>
+      <w:proofErr w:type="gramEnd"/>
+      <w:r>
+        <w:rPr>
+          <w:rFonts w:ascii="Calibri" w:hAnsi="Calibri"/>
+          <w:color w:val="008000"/>
+          <w:sz w:val="22"/>
+          <w:szCs w:val="22"/>
+          <w:lang w:val="en-GB"/>
+        </w:rPr>
+        <w:t xml:space="preserve"> task for an average LLM.</w:t>
+      </w:r>
+    </w:p>
+    <w:p>
+      <w:pPr>
+        <w:jc w:val="both"/>
+        <w:rPr>
+          <w:rFonts w:ascii="Calibri" w:hAnsi="Calibri"/>
+          <w:b/>
+          <w:sz w:val="22"/>
+          <w:szCs w:val="22"/>
+        </w:rPr>
+      </w:pPr>
+      <w:r>
+        <w:rPr>
+          <w:rFonts w:ascii="Calibri" w:hAnsi="Calibri"/>
+          <w:b/>
+          <w:sz w:val="22"/>
+          <w:szCs w:val="22"/>
+        </w:rPr>
+        <w:t>Author re</w:t>
+      </w:r>
+      <w:r>
+        <w:rPr>
+          <w:rFonts w:ascii="Calibri" w:hAnsi="Calibri"/>
+          <w:b/>
+          <w:sz w:val="22"/>
+          <w:szCs w:val="22"/>
+        </w:rPr>
+        <w:t>sponse</w:t>
+      </w:r>
+      <w:r>
+        <w:rPr>
+          <w:rFonts w:ascii="Calibri" w:hAnsi="Calibri"/>
+          <w:b/>
+          <w:sz w:val="22"/>
+          <w:szCs w:val="22"/>
+        </w:rPr>
+        <w:t>:</w:t>
+      </w:r>
+    </w:p>
+    <w:p>
+      <w:pPr>
+        <w:jc w:val="both"/>
+        <w:rPr>
+          <w:rFonts w:ascii="Calibri" w:hAnsi="Calibri"/>
+          <w:sz w:val="22"/>
+          <w:szCs w:val="22"/>
+          <w:lang w:val="en-GB"/>
+        </w:rPr>
+      </w:pPr>
+      <w:r>
+        <w:rPr>
+          <w:rFonts w:ascii="Calibri" w:hAnsi="Calibri"/>
+          <w:sz w:val="22"/>
+          <w:szCs w:val="22"/>
+          <w:lang w:val="en-GB"/>
+        </w:rPr>
+        <w:t xml:space="preserve">The project has been mischaracterized, as it involves the development of an advanced web application interface with sophisticated, user-friendly features that go beyond simple text input/output. This includes data visualization capabilities such as interactive maps for geographical data representation, dynamic plots and charts for data analytics, and custom widgets for various sensor data displays, all integrated with responsive design principles for cross-device compatibility. Additionally, an innovative Raspberry Pi (RPi) control server was engineered to manage complex communication between the LLM, web interface, and physical hardware, featuring a modular architecture for easy addition of new functionalities and supporting real-time monitoring and control of multiple IoT devices simultaneously. The project also developed a flexible framework supporting a wide array of circuit devices, including various sensors, actuators, and display </w:t>
+      </w:r>
+      <w:r>
+        <w:rPr>
+          <w:rFonts w:ascii="Calibri" w:hAnsi="Calibri"/>
+          <w:sz w:val="22"/>
+          <w:szCs w:val="22"/>
+          <w:lang w:val="en-GB"/>
+        </w:rPr>
+        <w:lastRenderedPageBreak/>
+        <w:t>devices, with plug-and-play functionality for easy integration. A sophisticated multi-agent NLP system was designed, leveraging LLM capabilities with agents for planning, image recognition, test generation, and evaluation. Advanced logic handling and multimodal integration were implemented, allowing the system to interpret natural language commands in context with sensor data, make decisions based on a combination of text input, sensor readings, and image analysis, and developed a robust error handling and recovery system for enhanced reliability. Extensive testing and validation were conducted with over 600 diverse user scenarios, demonstrating system adaptability to both highly detailed and ambiguous user instructions. Real-world application showcases were provided, demonstrating the system’s applicability in various domains such as smart home automation, industrial IoT monitoring and control, and environmental sensing and response systems, including a video demonstration. The system offers unique capabilities and a novel approach to IoT development and interaction, bridging the gap between LLM capabilities and physical hardware control without manual code transfer. Despite suggestions of overcomplication, each component is necessary for the seamless operation and extensibility of the platform, with thorough evaluation demonstrating its robustness and capability. The system’s non-trivial nature is highlighted by its ability to execute commands on physical circuits, integrating LLM capabilities with hardware control, data visualization, and complex logic execution, representing a significant contribution to the field.</w:t>
+      </w:r>
+      <w:r>
+        <w:rPr>
+          <w:rFonts w:ascii="Calibri" w:hAnsi="Calibri"/>
+          <w:sz w:val="22"/>
+          <w:szCs w:val="22"/>
+        </w:rPr>
+        <w:t xml:space="preserve">  </w:t>
+      </w:r>
+    </w:p>
+    <w:p>
+      <w:pPr>
+        <w:jc w:val="both"/>
+        <w:rPr>
+          <w:rFonts w:ascii="Calibri" w:hAnsi="Calibri"/>
+          <w:sz w:val="22"/>
+          <w:szCs w:val="22"/>
+        </w:rPr>
+      </w:pPr>
+      <w:r>
+        <w:rPr>
+          <w:rFonts w:ascii="Calibri" w:hAnsi="Calibri"/>
+          <w:b/>
+          <w:sz w:val="22"/>
+          <w:szCs w:val="22"/>
+        </w:rPr>
+        <w:t>Author action:</w:t>
+      </w:r>
+      <w:r>
+        <w:rPr>
+          <w:rFonts w:ascii="Calibri" w:hAnsi="Calibri"/>
+          <w:b/>
+          <w:sz w:val="22"/>
+          <w:szCs w:val="22"/>
+        </w:rPr>
         <w:t xml:space="preserve"> </w:t>
       </w:r>
       <w:r>
         <w:rPr>
           <w:rFonts w:ascii="Calibri" w:hAnsi="Calibri"/>
-          <w:b/>
-          <w:bCs/>
-          <w:color w:val="008000"/>
-          <w:sz w:val="22"/>
-          <w:szCs w:val="22"/>
-        </w:rPr>
-        <w:t>(please list here)</w:t>
-      </w:r>
-      <w:r>
-        <w:rPr>
-          <w:rFonts w:ascii="Calibri" w:hAnsi="Calibri"/>
-          <w:b/>
-          <w:bCs/>
-          <w:color w:val="008000"/>
-          <w:sz w:val="22"/>
-          <w:szCs w:val="22"/>
-        </w:rPr>
-        <w:t>:</w:t>
-      </w:r>
-    </w:p>
-    <w:p>
-      <w:pPr>
-        <w:jc w:val="both"/>
-        <w:rPr>
-          <w:rFonts w:ascii="Calibri" w:hAnsi="Calibri"/>
-          <w:sz w:val="22"/>
-          <w:szCs w:val="22"/>
-        </w:rPr>
-      </w:pPr>
-      <w:r>
-        <w:rPr>
-          <w:rFonts w:ascii="Calibri" w:hAnsi="Calibri"/>
-          <w:b/>
-          <w:sz w:val="22"/>
-          <w:szCs w:val="22"/>
-        </w:rPr>
-        <w:t>Author re</w:t>
-      </w:r>
-      <w:r>
-        <w:rPr>
-          <w:rFonts w:ascii="Calibri" w:hAnsi="Calibri"/>
-          <w:b/>
-          <w:sz w:val="22"/>
-          <w:szCs w:val="22"/>
-        </w:rPr>
-        <w:t>sponse</w:t>
-      </w:r>
-      <w:r>
-        <w:rPr>
-          <w:rFonts w:ascii="Calibri" w:hAnsi="Calibri"/>
-          <w:b/>
-          <w:sz w:val="22"/>
-          <w:szCs w:val="22"/>
-        </w:rPr>
-        <w:t>:</w:t>
-      </w:r>
-      <w:r>
-        <w:rPr>
-          <w:rFonts w:ascii="Calibri" w:hAnsi="Calibri"/>
-          <w:sz w:val="22"/>
-          <w:szCs w:val="22"/>
-        </w:rPr>
-        <w:t xml:space="preserve">  </w:t>
-      </w:r>
-    </w:p>
-    <w:p>
-      <w:pPr>
-        <w:jc w:val="both"/>
-        <w:rPr>
-          <w:rFonts w:ascii="Calibri" w:hAnsi="Calibri"/>
-          <w:sz w:val="22"/>
-          <w:szCs w:val="22"/>
-        </w:rPr>
-      </w:pPr>
-      <w:r>
-        <w:rPr>
-          <w:rFonts w:ascii="Calibri" w:hAnsi="Calibri"/>
-          <w:b/>
-          <w:sz w:val="22"/>
-          <w:szCs w:val="22"/>
-        </w:rPr>
-        <w:t>Author action:</w:t>
-      </w:r>
-      <w:r>
-        <w:rPr>
-          <w:rFonts w:ascii="Calibri" w:hAnsi="Calibri"/>
-          <w:b/>
-          <w:sz w:val="22"/>
-          <w:szCs w:val="22"/>
-        </w:rPr>
-        <w:t xml:space="preserve"> </w:t>
-      </w:r>
-      <w:r>
-        <w:rPr>
-          <w:rFonts w:ascii="Calibri" w:hAnsi="Calibri"/>
-          <w:sz w:val="22"/>
-          <w:szCs w:val="22"/>
-        </w:rPr>
-        <w:t>We updated the manuscript by …</w:t>
-      </w:r>
-      <w:r>
-        <w:rPr>
-          <w:rFonts w:ascii="Calibri" w:hAnsi="Calibri"/>
-          <w:sz w:val="22"/>
-          <w:szCs w:val="22"/>
-        </w:rPr>
-        <w:t>.</w:t>
+          <w:sz w:val="22"/>
+          <w:szCs w:val="22"/>
+        </w:rPr>
+        <w:t xml:space="preserve">There is nothing we can do if the editor thinks this paper is </w:t>
+      </w:r>
+      <w:r>
+        <w:rPr>
+          <w:rFonts w:ascii="Calibri" w:hAnsi="Calibri"/>
+          <w:sz w:val="22"/>
+          <w:szCs w:val="22"/>
+        </w:rPr>
+        <w:t xml:space="preserve">a </w:t>
+      </w:r>
+      <w:proofErr w:type="gramStart"/>
+      <w:r>
+        <w:rPr>
+          <w:rFonts w:ascii="Calibri" w:hAnsi="Calibri"/>
+          <w:sz w:val="22"/>
+          <w:szCs w:val="22"/>
+        </w:rPr>
+        <w:t>fairly trivial</w:t>
+      </w:r>
+      <w:proofErr w:type="gramEnd"/>
+      <w:r>
+        <w:rPr>
+          <w:rFonts w:ascii="Calibri" w:hAnsi="Calibri"/>
+          <w:sz w:val="22"/>
+          <w:szCs w:val="22"/>
+        </w:rPr>
+        <w:t xml:space="preserve"> task</w:t>
       </w:r>
     </w:p>
     <w:p>
@@ -1794,195 +3817,11 @@
         <w:rPr>
           <w:rFonts w:ascii="Calibri" w:hAnsi="Calibri"/>
           <w:b/>
-          <w:bCs/>
-          <w:color w:val="008000"/>
-          <w:sz w:val="22"/>
-          <w:szCs w:val="22"/>
-        </w:rPr>
-      </w:pPr>
-    </w:p>
-    <w:p>
-      <w:pPr>
-        <w:jc w:val="both"/>
-        <w:rPr>
-          <w:rFonts w:ascii="Calibri" w:hAnsi="Calibri"/>
-          <w:color w:val="008000"/>
-          <w:sz w:val="22"/>
-          <w:szCs w:val="22"/>
-        </w:rPr>
-      </w:pPr>
-      <w:r>
-        <w:rPr>
-          <w:rFonts w:ascii="Calibri" w:hAnsi="Calibri"/>
-          <w:b/>
-          <w:bCs/>
-          <w:color w:val="008000"/>
-          <w:sz w:val="22"/>
-          <w:szCs w:val="22"/>
-        </w:rPr>
-        <w:t>Reviewer#</w:t>
-      </w:r>
-      <w:r>
-        <w:rPr>
-          <w:rFonts w:ascii="Calibri" w:hAnsi="Calibri"/>
-          <w:b/>
-          <w:bCs/>
-          <w:color w:val="008000"/>
-          <w:sz w:val="22"/>
-          <w:szCs w:val="22"/>
-        </w:rPr>
-        <w:t>2, Concern # 3</w:t>
-      </w:r>
-      <w:r>
-        <w:rPr>
-          <w:rFonts w:ascii="Calibri" w:hAnsi="Calibri"/>
-          <w:b/>
-          <w:bCs/>
-          <w:color w:val="008000"/>
-          <w:sz w:val="22"/>
-          <w:szCs w:val="22"/>
-        </w:rPr>
-        <w:t xml:space="preserve"> </w:t>
-      </w:r>
-      <w:r>
-        <w:rPr>
-          <w:rFonts w:ascii="Calibri" w:hAnsi="Calibri"/>
-          <w:b/>
-          <w:bCs/>
-          <w:color w:val="008000"/>
-          <w:sz w:val="22"/>
-          <w:szCs w:val="22"/>
-        </w:rPr>
-        <w:t>(please list here)</w:t>
-      </w:r>
-      <w:r>
-        <w:rPr>
-          <w:rFonts w:ascii="Calibri" w:hAnsi="Calibri"/>
-          <w:b/>
-          <w:bCs/>
-          <w:color w:val="008000"/>
-          <w:sz w:val="22"/>
-          <w:szCs w:val="22"/>
-        </w:rPr>
-        <w:t>:</w:t>
-      </w:r>
-    </w:p>
-    <w:p>
-      <w:pPr>
-        <w:jc w:val="both"/>
-        <w:rPr>
-          <w:rFonts w:ascii="Calibri" w:hAnsi="Calibri"/>
-          <w:sz w:val="22"/>
-          <w:szCs w:val="22"/>
-        </w:rPr>
-      </w:pPr>
-      <w:r>
-        <w:rPr>
-          <w:rFonts w:ascii="Calibri" w:hAnsi="Calibri"/>
-          <w:b/>
-          <w:sz w:val="22"/>
-          <w:szCs w:val="22"/>
-        </w:rPr>
-        <w:t>Author re</w:t>
-      </w:r>
-      <w:r>
-        <w:rPr>
-          <w:rFonts w:ascii="Calibri" w:hAnsi="Calibri"/>
-          <w:b/>
-          <w:sz w:val="22"/>
-          <w:szCs w:val="22"/>
-        </w:rPr>
-        <w:t>sponse</w:t>
-      </w:r>
-      <w:r>
-        <w:rPr>
-          <w:rFonts w:ascii="Calibri" w:hAnsi="Calibri"/>
-          <w:b/>
-          <w:sz w:val="22"/>
-          <w:szCs w:val="22"/>
-        </w:rPr>
-        <w:t>:</w:t>
-      </w:r>
-      <w:r>
-        <w:rPr>
-          <w:rFonts w:ascii="Calibri" w:hAnsi="Calibri"/>
-          <w:sz w:val="22"/>
-          <w:szCs w:val="22"/>
-        </w:rPr>
-        <w:t xml:space="preserve">  </w:t>
-      </w:r>
-    </w:p>
-    <w:p>
-      <w:pPr>
-        <w:jc w:val="both"/>
-        <w:rPr>
-          <w:rFonts w:ascii="Calibri" w:hAnsi="Calibri"/>
-          <w:sz w:val="22"/>
-          <w:szCs w:val="22"/>
-        </w:rPr>
-      </w:pPr>
-      <w:r>
-        <w:rPr>
-          <w:rFonts w:ascii="Calibri" w:hAnsi="Calibri"/>
-          <w:b/>
-          <w:sz w:val="22"/>
-          <w:szCs w:val="22"/>
-        </w:rPr>
-        <w:t>Author action:</w:t>
-      </w:r>
-      <w:r>
-        <w:rPr>
-          <w:rFonts w:ascii="Calibri" w:hAnsi="Calibri"/>
-          <w:b/>
-          <w:sz w:val="22"/>
-          <w:szCs w:val="22"/>
-        </w:rPr>
-        <w:t xml:space="preserve"> </w:t>
-      </w:r>
-      <w:r>
-        <w:rPr>
-          <w:rFonts w:ascii="Calibri" w:hAnsi="Calibri"/>
-          <w:sz w:val="22"/>
-          <w:szCs w:val="22"/>
-        </w:rPr>
-        <w:t>We updated the manuscript by …</w:t>
-      </w:r>
-      <w:r>
-        <w:rPr>
-          <w:rFonts w:ascii="Calibri" w:hAnsi="Calibri"/>
-          <w:sz w:val="22"/>
-          <w:szCs w:val="22"/>
-        </w:rPr>
-        <w:t>.</w:t>
-      </w:r>
-    </w:p>
-    <w:p>
-      <w:pPr>
-        <w:jc w:val="both"/>
-        <w:rPr>
-          <w:rFonts w:ascii="Calibri" w:hAnsi="Calibri"/>
-          <w:b/>
-          <w:bCs/>
-          <w:color w:val="008000"/>
-          <w:sz w:val="22"/>
-          <w:szCs w:val="22"/>
-        </w:rPr>
-      </w:pPr>
-      <w:r>
-        <w:rPr>
-          <w:rFonts w:ascii="Calibri" w:hAnsi="Calibri"/>
-          <w:b/>
-          <w:noProof/>
           <w:color w:val="000090"/>
           <w:sz w:val="22"/>
           <w:szCs w:val="22"/>
         </w:rPr>
-        <w:pict w14:anchorId="5740980D">
-          <v:shape id="_x0000_i1030" type="#_x0000_t75" alt="Default Line" style="width:481.55pt;height:1.55pt" o:hrpct="0" o:hralign="center" o:hr="t">
-            <v:imagedata r:id="rId5" o:title="Default Line"/>
-          </v:shape>
-        </w:pict>
-      </w:r>
+      </w:pPr>
     </w:p>
     <w:p>
       <w:pPr>
@@ -2052,7 +3891,7 @@
 </file>
 
 <file path=word/numbering.xml><?xml version="1.0" encoding="utf-8"?>
-<w:numbering xmlns:wpc="http://schemas.microsoft.com/office/word/2010/wordprocessingCanvas" xmlns:cx="http://schemas.microsoft.com/office/drawing/2014/chartex" xmlns:cx1="http://schemas.microsoft.com/office/drawing/2015/9/8/chartex" xmlns:cx2="http://schemas.microsoft.com/office/drawing/2015/10/21/chartex" xmlns:cx3="http://schemas.microsoft.com/office/drawing/2016/5/9/chartex" xmlns:cx4="http://schemas.microsoft.com/office/drawing/2016/5/10/chartex" xmlns:cx5="http://schemas.microsoft.com/office/drawing/2016/5/11/chartex" xmlns:cx6="http://schemas.microsoft.com/office/drawing/2016/5/12/chartex" xmlns:cx7="http://schemas.microsoft.com/office/drawing/2016/5/13/chartex" xmlns:cx8="http://schemas.microsoft.com/office/drawing/2016/5/14/chartex" xmlns:mc="http://schemas.openxmlformats.org/markup-compatibility/2006" xmlns:aink="http://schemas.microsoft.com/office/drawing/2016/ink" xmlns:am3d="http://schemas.microsoft.com/office/drawing/2017/model3d" xmlns:o="urn:schemas-microsoft-com:office:office" xmlns:oel="http://schemas.microsoft.com/office/2019/extlst" xmlns:r="http://schemas.openxmlformats.org/officeDocument/2006/relationships" xmlns:m="http://schemas.openxmlformats.org/officeDocument/2006/math" xmlns:v="urn:schemas-microsoft-com:vml" xmlns:wp14="http://schemas.microsoft.com/office/word/2010/wordprocessingDrawing" xmlns:wp="http://schemas.openxmlformats.org/drawingml/2006/wordprocessingDrawing" xmlns:w10="urn:schemas-microsoft-com:office:word" xmlns:w="http://schemas.openxmlformats.org/wordprocessingml/2006/main" xmlns:w14="http://schemas.microsoft.com/office/word/2010/wordml" xmlns:w15="http://schemas.microsoft.com/office/word/2012/wordml" xmlns:w16cex="http://schemas.microsoft.com/office/word/2018/wordml/cex" xmlns:w16cid="http://schemas.microsoft.com/office/word/2016/wordml/cid" xmlns:w16="http://schemas.microsoft.com/office/word/2018/wordml" xmlns:w16sdtdh="http://schemas.microsoft.com/office/word/2020/wordml/sdtdatahash" xmlns:w16se="http://schemas.microsoft.com/office/word/2015/wordml/symex" xmlns:wpg="http://schemas.microsoft.com/office/word/2010/wordprocessingGroup" xmlns:wpi="http://schemas.microsoft.com/office/word/2010/wordprocessingInk" xmlns:wne="http://schemas.microsoft.com/office/word/2006/wordml" xmlns:wps="http://schemas.microsoft.com/office/word/2010/wordprocessingShape" mc:Ignorable="w14 w15 w16se w16cid w16 w16cex w16sdtdh wp14">
+<w:numbering xmlns:wpc="http://schemas.microsoft.com/office/word/2010/wordprocessingCanvas" xmlns:cx="http://schemas.microsoft.com/office/drawing/2014/chartex" xmlns:cx1="http://schemas.microsoft.com/office/drawing/2015/9/8/chartex" xmlns:cx2="http://schemas.microsoft.com/office/drawing/2015/10/21/chartex" xmlns:cx3="http://schemas.microsoft.com/office/drawing/2016/5/9/chartex" xmlns:cx4="http://schemas.microsoft.com/office/drawing/2016/5/10/chartex" xmlns:cx5="http://schemas.microsoft.com/office/drawing/2016/5/11/chartex" xmlns:cx6="http://schemas.microsoft.com/office/drawing/2016/5/12/chartex" xmlns:cx7="http://schemas.microsoft.com/office/drawing/2016/5/13/chartex" xmlns:cx8="http://schemas.microsoft.com/office/drawing/2016/5/14/chartex" xmlns:mc="http://schemas.openxmlformats.org/markup-compatibility/2006" xmlns:aink="http://schemas.microsoft.com/office/drawing/2016/ink" xmlns:am3d="http://schemas.microsoft.com/office/drawing/2017/model3d" xmlns:o="urn:schemas-microsoft-com:office:office" xmlns:oel="http://schemas.microsoft.com/office/2019/extlst" xmlns:r="http://schemas.openxmlformats.org/officeDocument/2006/relationships" xmlns:m="http://schemas.openxmlformats.org/officeDocument/2006/math" xmlns:v="urn:schemas-microsoft-com:vml" xmlns:wp14="http://schemas.microsoft.com/office/word/2010/wordprocessingDrawing" xmlns:wp="http://schemas.openxmlformats.org/drawingml/2006/wordprocessingDrawing" xmlns:w10="urn:schemas-microsoft-com:office:word" xmlns:w="http://schemas.openxmlformats.org/wordprocessingml/2006/main" xmlns:w14="http://schemas.microsoft.com/office/word/2010/wordml" xmlns:w15="http://schemas.microsoft.com/office/word/2012/wordml" xmlns:w16cex="http://schemas.microsoft.com/office/word/2018/wordml/cex" xmlns:w16cid="http://schemas.microsoft.com/office/word/2016/wordml/cid" xmlns:w16="http://schemas.microsoft.com/office/word/2018/wordml" xmlns:w16du="http://schemas.microsoft.com/office/word/2023/wordml/word16du" xmlns:w16sdtdh="http://schemas.microsoft.com/office/word/2020/wordml/sdtdatahash" xmlns:w16se="http://schemas.microsoft.com/office/word/2015/wordml/symex" xmlns:wpg="http://schemas.microsoft.com/office/word/2010/wordprocessingGroup" xmlns:wpi="http://schemas.microsoft.com/office/word/2010/wordprocessingInk" xmlns:wne="http://schemas.microsoft.com/office/word/2006/wordml" xmlns:wps="http://schemas.microsoft.com/office/word/2010/wordprocessingShape" mc:Ignorable="w14 w15 w16se w16cid w16 w16cex w16sdtdh w16du wp14">
   <w:abstractNum w:abstractNumId="0" w15:restartNumberingAfterBreak="0">
     <w:nsid w:val="FFFFFF1D"/>
     <w:multiLevelType w:val="multilevel"/>
@@ -2193,14 +4032,706 @@
       </w:rPr>
     </w:lvl>
   </w:abstractNum>
+  <w:abstractNum w:abstractNumId="1" w15:restartNumberingAfterBreak="0">
+    <w:nsid w:val="0F2A670F"/>
+    <w:multiLevelType w:val="hybridMultilevel"/>
+    <w:tmpl w:val="D5384B90"/>
+    <w:lvl w:ilvl="0" w:tplc="FFFFFFFF">
+      <w:start w:val="1"/>
+      <w:numFmt w:val="lowerLetter"/>
+      <w:lvlText w:val="%1."/>
+      <w:lvlJc w:val="left"/>
+      <w:pPr>
+        <w:ind w:left="720" w:hanging="360"/>
+      </w:pPr>
+      <w:rPr>
+        <w:rFonts w:hint="default"/>
+      </w:rPr>
+    </w:lvl>
+    <w:lvl w:ilvl="1" w:tplc="FFFFFFFF" w:tentative="1">
+      <w:start w:val="1"/>
+      <w:numFmt w:val="lowerLetter"/>
+      <w:lvlText w:val="%2."/>
+      <w:lvlJc w:val="left"/>
+      <w:pPr>
+        <w:ind w:left="1440" w:hanging="360"/>
+      </w:pPr>
+    </w:lvl>
+    <w:lvl w:ilvl="2" w:tplc="FFFFFFFF" w:tentative="1">
+      <w:start w:val="1"/>
+      <w:numFmt w:val="lowerRoman"/>
+      <w:lvlText w:val="%3."/>
+      <w:lvlJc w:val="right"/>
+      <w:pPr>
+        <w:ind w:left="2160" w:hanging="180"/>
+      </w:pPr>
+    </w:lvl>
+    <w:lvl w:ilvl="3" w:tplc="FFFFFFFF" w:tentative="1">
+      <w:start w:val="1"/>
+      <w:numFmt w:val="decimal"/>
+      <w:lvlText w:val="%4."/>
+      <w:lvlJc w:val="left"/>
+      <w:pPr>
+        <w:ind w:left="2880" w:hanging="360"/>
+      </w:pPr>
+    </w:lvl>
+    <w:lvl w:ilvl="4" w:tplc="FFFFFFFF" w:tentative="1">
+      <w:start w:val="1"/>
+      <w:numFmt w:val="lowerLetter"/>
+      <w:lvlText w:val="%5."/>
+      <w:lvlJc w:val="left"/>
+      <w:pPr>
+        <w:ind w:left="3600" w:hanging="360"/>
+      </w:pPr>
+    </w:lvl>
+    <w:lvl w:ilvl="5" w:tplc="FFFFFFFF" w:tentative="1">
+      <w:start w:val="1"/>
+      <w:numFmt w:val="lowerRoman"/>
+      <w:lvlText w:val="%6."/>
+      <w:lvlJc w:val="right"/>
+      <w:pPr>
+        <w:ind w:left="4320" w:hanging="180"/>
+      </w:pPr>
+    </w:lvl>
+    <w:lvl w:ilvl="6" w:tplc="FFFFFFFF" w:tentative="1">
+      <w:start w:val="1"/>
+      <w:numFmt w:val="decimal"/>
+      <w:lvlText w:val="%7."/>
+      <w:lvlJc w:val="left"/>
+      <w:pPr>
+        <w:ind w:left="5040" w:hanging="360"/>
+      </w:pPr>
+    </w:lvl>
+    <w:lvl w:ilvl="7" w:tplc="FFFFFFFF" w:tentative="1">
+      <w:start w:val="1"/>
+      <w:numFmt w:val="lowerLetter"/>
+      <w:lvlText w:val="%8."/>
+      <w:lvlJc w:val="left"/>
+      <w:pPr>
+        <w:ind w:left="5760" w:hanging="360"/>
+      </w:pPr>
+    </w:lvl>
+    <w:lvl w:ilvl="8" w:tplc="FFFFFFFF" w:tentative="1">
+      <w:start w:val="1"/>
+      <w:numFmt w:val="lowerRoman"/>
+      <w:lvlText w:val="%9."/>
+      <w:lvlJc w:val="right"/>
+      <w:pPr>
+        <w:ind w:left="6480" w:hanging="180"/>
+      </w:pPr>
+    </w:lvl>
+  </w:abstractNum>
+  <w:abstractNum w:abstractNumId="2" w15:restartNumberingAfterBreak="0">
+    <w:nsid w:val="238A2BB8"/>
+    <w:multiLevelType w:val="multilevel"/>
+    <w:tmpl w:val="E01073E8"/>
+    <w:lvl w:ilvl="0">
+      <w:start w:val="1"/>
+      <w:numFmt w:val="bullet"/>
+      <w:lvlText w:val=""/>
+      <w:lvlJc w:val="left"/>
+      <w:pPr>
+        <w:tabs>
+          <w:tab w:val="num" w:pos="720"/>
+        </w:tabs>
+        <w:ind w:left="720" w:hanging="360"/>
+      </w:pPr>
+      <w:rPr>
+        <w:rFonts w:ascii="Symbol" w:hAnsi="Symbol" w:hint="default"/>
+        <w:sz w:val="20"/>
+      </w:rPr>
+    </w:lvl>
+    <w:lvl w:ilvl="1" w:tentative="1">
+      <w:start w:val="1"/>
+      <w:numFmt w:val="bullet"/>
+      <w:lvlText w:val="o"/>
+      <w:lvlJc w:val="left"/>
+      <w:pPr>
+        <w:tabs>
+          <w:tab w:val="num" w:pos="1440"/>
+        </w:tabs>
+        <w:ind w:left="1440" w:hanging="360"/>
+      </w:pPr>
+      <w:rPr>
+        <w:rFonts w:ascii="Courier New" w:hAnsi="Courier New" w:hint="default"/>
+        <w:sz w:val="20"/>
+      </w:rPr>
+    </w:lvl>
+    <w:lvl w:ilvl="2" w:tentative="1">
+      <w:start w:val="1"/>
+      <w:numFmt w:val="bullet"/>
+      <w:lvlText w:val=""/>
+      <w:lvlJc w:val="left"/>
+      <w:pPr>
+        <w:tabs>
+          <w:tab w:val="num" w:pos="2160"/>
+        </w:tabs>
+        <w:ind w:left="2160" w:hanging="360"/>
+      </w:pPr>
+      <w:rPr>
+        <w:rFonts w:ascii="Wingdings" w:hAnsi="Wingdings" w:hint="default"/>
+        <w:sz w:val="20"/>
+      </w:rPr>
+    </w:lvl>
+    <w:lvl w:ilvl="3" w:tentative="1">
+      <w:start w:val="1"/>
+      <w:numFmt w:val="bullet"/>
+      <w:lvlText w:val=""/>
+      <w:lvlJc w:val="left"/>
+      <w:pPr>
+        <w:tabs>
+          <w:tab w:val="num" w:pos="2880"/>
+        </w:tabs>
+        <w:ind w:left="2880" w:hanging="360"/>
+      </w:pPr>
+      <w:rPr>
+        <w:rFonts w:ascii="Wingdings" w:hAnsi="Wingdings" w:hint="default"/>
+        <w:sz w:val="20"/>
+      </w:rPr>
+    </w:lvl>
+    <w:lvl w:ilvl="4" w:tentative="1">
+      <w:start w:val="1"/>
+      <w:numFmt w:val="bullet"/>
+      <w:lvlText w:val=""/>
+      <w:lvlJc w:val="left"/>
+      <w:pPr>
+        <w:tabs>
+          <w:tab w:val="num" w:pos="3600"/>
+        </w:tabs>
+        <w:ind w:left="3600" w:hanging="360"/>
+      </w:pPr>
+      <w:rPr>
+        <w:rFonts w:ascii="Wingdings" w:hAnsi="Wingdings" w:hint="default"/>
+        <w:sz w:val="20"/>
+      </w:rPr>
+    </w:lvl>
+    <w:lvl w:ilvl="5" w:tentative="1">
+      <w:start w:val="1"/>
+      <w:numFmt w:val="bullet"/>
+      <w:lvlText w:val=""/>
+      <w:lvlJc w:val="left"/>
+      <w:pPr>
+        <w:tabs>
+          <w:tab w:val="num" w:pos="4320"/>
+        </w:tabs>
+        <w:ind w:left="4320" w:hanging="360"/>
+      </w:pPr>
+      <w:rPr>
+        <w:rFonts w:ascii="Wingdings" w:hAnsi="Wingdings" w:hint="default"/>
+        <w:sz w:val="20"/>
+      </w:rPr>
+    </w:lvl>
+    <w:lvl w:ilvl="6" w:tentative="1">
+      <w:start w:val="1"/>
+      <w:numFmt w:val="bullet"/>
+      <w:lvlText w:val=""/>
+      <w:lvlJc w:val="left"/>
+      <w:pPr>
+        <w:tabs>
+          <w:tab w:val="num" w:pos="5040"/>
+        </w:tabs>
+        <w:ind w:left="5040" w:hanging="360"/>
+      </w:pPr>
+      <w:rPr>
+        <w:rFonts w:ascii="Wingdings" w:hAnsi="Wingdings" w:hint="default"/>
+        <w:sz w:val="20"/>
+      </w:rPr>
+    </w:lvl>
+    <w:lvl w:ilvl="7" w:tentative="1">
+      <w:start w:val="1"/>
+      <w:numFmt w:val="bullet"/>
+      <w:lvlText w:val=""/>
+      <w:lvlJc w:val="left"/>
+      <w:pPr>
+        <w:tabs>
+          <w:tab w:val="num" w:pos="5760"/>
+        </w:tabs>
+        <w:ind w:left="5760" w:hanging="360"/>
+      </w:pPr>
+      <w:rPr>
+        <w:rFonts w:ascii="Wingdings" w:hAnsi="Wingdings" w:hint="default"/>
+        <w:sz w:val="20"/>
+      </w:rPr>
+    </w:lvl>
+    <w:lvl w:ilvl="8" w:tentative="1">
+      <w:start w:val="1"/>
+      <w:numFmt w:val="bullet"/>
+      <w:lvlText w:val=""/>
+      <w:lvlJc w:val="left"/>
+      <w:pPr>
+        <w:tabs>
+          <w:tab w:val="num" w:pos="6480"/>
+        </w:tabs>
+        <w:ind w:left="6480" w:hanging="360"/>
+      </w:pPr>
+      <w:rPr>
+        <w:rFonts w:ascii="Wingdings" w:hAnsi="Wingdings" w:hint="default"/>
+        <w:sz w:val="20"/>
+      </w:rPr>
+    </w:lvl>
+  </w:abstractNum>
+  <w:abstractNum w:abstractNumId="3" w15:restartNumberingAfterBreak="0">
+    <w:nsid w:val="273009DA"/>
+    <w:multiLevelType w:val="multilevel"/>
+    <w:tmpl w:val="4B6E0F36"/>
+    <w:lvl w:ilvl="0">
+      <w:start w:val="1"/>
+      <w:numFmt w:val="decimal"/>
+      <w:lvlText w:val="%1."/>
+      <w:lvlJc w:val="left"/>
+      <w:pPr>
+        <w:tabs>
+          <w:tab w:val="num" w:pos="720"/>
+        </w:tabs>
+        <w:ind w:left="720" w:hanging="360"/>
+      </w:pPr>
+    </w:lvl>
+    <w:lvl w:ilvl="1">
+      <w:start w:val="1"/>
+      <w:numFmt w:val="decimal"/>
+      <w:lvlText w:val="%2."/>
+      <w:lvlJc w:val="left"/>
+      <w:pPr>
+        <w:tabs>
+          <w:tab w:val="num" w:pos="1440"/>
+        </w:tabs>
+        <w:ind w:left="1440" w:hanging="360"/>
+      </w:pPr>
+    </w:lvl>
+    <w:lvl w:ilvl="2">
+      <w:start w:val="1"/>
+      <w:numFmt w:val="bullet"/>
+      <w:lvlText w:val=""/>
+      <w:lvlJc w:val="left"/>
+      <w:pPr>
+        <w:tabs>
+          <w:tab w:val="num" w:pos="2160"/>
+        </w:tabs>
+        <w:ind w:left="2160" w:hanging="360"/>
+      </w:pPr>
+      <w:rPr>
+        <w:rFonts w:ascii="Wingdings" w:hAnsi="Wingdings" w:hint="default"/>
+        <w:sz w:val="20"/>
+      </w:rPr>
+    </w:lvl>
+    <w:lvl w:ilvl="3">
+      <w:start w:val="1"/>
+      <w:numFmt w:val="bullet"/>
+      <w:lvlText w:val=""/>
+      <w:lvlJc w:val="left"/>
+      <w:pPr>
+        <w:tabs>
+          <w:tab w:val="num" w:pos="2880"/>
+        </w:tabs>
+        <w:ind w:left="2880" w:hanging="360"/>
+      </w:pPr>
+      <w:rPr>
+        <w:rFonts w:ascii="Wingdings" w:hAnsi="Wingdings" w:hint="default"/>
+        <w:sz w:val="20"/>
+      </w:rPr>
+    </w:lvl>
+    <w:lvl w:ilvl="4" w:tentative="1">
+      <w:start w:val="1"/>
+      <w:numFmt w:val="decimal"/>
+      <w:lvlText w:val="%5."/>
+      <w:lvlJc w:val="left"/>
+      <w:pPr>
+        <w:tabs>
+          <w:tab w:val="num" w:pos="3600"/>
+        </w:tabs>
+        <w:ind w:left="3600" w:hanging="360"/>
+      </w:pPr>
+    </w:lvl>
+    <w:lvl w:ilvl="5" w:tentative="1">
+      <w:start w:val="1"/>
+      <w:numFmt w:val="decimal"/>
+      <w:lvlText w:val="%6."/>
+      <w:lvlJc w:val="left"/>
+      <w:pPr>
+        <w:tabs>
+          <w:tab w:val="num" w:pos="4320"/>
+        </w:tabs>
+        <w:ind w:left="4320" w:hanging="360"/>
+      </w:pPr>
+    </w:lvl>
+    <w:lvl w:ilvl="6" w:tentative="1">
+      <w:start w:val="1"/>
+      <w:numFmt w:val="decimal"/>
+      <w:lvlText w:val="%7."/>
+      <w:lvlJc w:val="left"/>
+      <w:pPr>
+        <w:tabs>
+          <w:tab w:val="num" w:pos="5040"/>
+        </w:tabs>
+        <w:ind w:left="5040" w:hanging="360"/>
+      </w:pPr>
+    </w:lvl>
+    <w:lvl w:ilvl="7" w:tentative="1">
+      <w:start w:val="1"/>
+      <w:numFmt w:val="decimal"/>
+      <w:lvlText w:val="%8."/>
+      <w:lvlJc w:val="left"/>
+      <w:pPr>
+        <w:tabs>
+          <w:tab w:val="num" w:pos="5760"/>
+        </w:tabs>
+        <w:ind w:left="5760" w:hanging="360"/>
+      </w:pPr>
+    </w:lvl>
+    <w:lvl w:ilvl="8" w:tentative="1">
+      <w:start w:val="1"/>
+      <w:numFmt w:val="decimal"/>
+      <w:lvlText w:val="%9."/>
+      <w:lvlJc w:val="left"/>
+      <w:pPr>
+        <w:tabs>
+          <w:tab w:val="num" w:pos="6480"/>
+        </w:tabs>
+        <w:ind w:left="6480" w:hanging="360"/>
+      </w:pPr>
+    </w:lvl>
+  </w:abstractNum>
+  <w:abstractNum w:abstractNumId="4" w15:restartNumberingAfterBreak="0">
+    <w:nsid w:val="28AD3276"/>
+    <w:multiLevelType w:val="hybridMultilevel"/>
+    <w:tmpl w:val="D5384B90"/>
+    <w:lvl w:ilvl="0" w:tplc="08090019">
+      <w:start w:val="1"/>
+      <w:numFmt w:val="lowerLetter"/>
+      <w:lvlText w:val="%1."/>
+      <w:lvlJc w:val="left"/>
+      <w:pPr>
+        <w:ind w:left="720" w:hanging="360"/>
+      </w:pPr>
+      <w:rPr>
+        <w:rFonts w:hint="default"/>
+      </w:rPr>
+    </w:lvl>
+    <w:lvl w:ilvl="1" w:tplc="08090019" w:tentative="1">
+      <w:start w:val="1"/>
+      <w:numFmt w:val="lowerLetter"/>
+      <w:lvlText w:val="%2."/>
+      <w:lvlJc w:val="left"/>
+      <w:pPr>
+        <w:ind w:left="1440" w:hanging="360"/>
+      </w:pPr>
+    </w:lvl>
+    <w:lvl w:ilvl="2" w:tplc="0809001B" w:tentative="1">
+      <w:start w:val="1"/>
+      <w:numFmt w:val="lowerRoman"/>
+      <w:lvlText w:val="%3."/>
+      <w:lvlJc w:val="right"/>
+      <w:pPr>
+        <w:ind w:left="2160" w:hanging="180"/>
+      </w:pPr>
+    </w:lvl>
+    <w:lvl w:ilvl="3" w:tplc="0809000F" w:tentative="1">
+      <w:start w:val="1"/>
+      <w:numFmt w:val="decimal"/>
+      <w:lvlText w:val="%4."/>
+      <w:lvlJc w:val="left"/>
+      <w:pPr>
+        <w:ind w:left="2880" w:hanging="360"/>
+      </w:pPr>
+    </w:lvl>
+    <w:lvl w:ilvl="4" w:tplc="08090019" w:tentative="1">
+      <w:start w:val="1"/>
+      <w:numFmt w:val="lowerLetter"/>
+      <w:lvlText w:val="%5."/>
+      <w:lvlJc w:val="left"/>
+      <w:pPr>
+        <w:ind w:left="3600" w:hanging="360"/>
+      </w:pPr>
+    </w:lvl>
+    <w:lvl w:ilvl="5" w:tplc="0809001B" w:tentative="1">
+      <w:start w:val="1"/>
+      <w:numFmt w:val="lowerRoman"/>
+      <w:lvlText w:val="%6."/>
+      <w:lvlJc w:val="right"/>
+      <w:pPr>
+        <w:ind w:left="4320" w:hanging="180"/>
+      </w:pPr>
+    </w:lvl>
+    <w:lvl w:ilvl="6" w:tplc="0809000F" w:tentative="1">
+      <w:start w:val="1"/>
+      <w:numFmt w:val="decimal"/>
+      <w:lvlText w:val="%7."/>
+      <w:lvlJc w:val="left"/>
+      <w:pPr>
+        <w:ind w:left="5040" w:hanging="360"/>
+      </w:pPr>
+    </w:lvl>
+    <w:lvl w:ilvl="7" w:tplc="08090019" w:tentative="1">
+      <w:start w:val="1"/>
+      <w:numFmt w:val="lowerLetter"/>
+      <w:lvlText w:val="%8."/>
+      <w:lvlJc w:val="left"/>
+      <w:pPr>
+        <w:ind w:left="5760" w:hanging="360"/>
+      </w:pPr>
+    </w:lvl>
+    <w:lvl w:ilvl="8" w:tplc="0809001B" w:tentative="1">
+      <w:start w:val="1"/>
+      <w:numFmt w:val="lowerRoman"/>
+      <w:lvlText w:val="%9."/>
+      <w:lvlJc w:val="right"/>
+      <w:pPr>
+        <w:ind w:left="6480" w:hanging="180"/>
+      </w:pPr>
+    </w:lvl>
+  </w:abstractNum>
+  <w:abstractNum w:abstractNumId="5" w15:restartNumberingAfterBreak="0">
+    <w:nsid w:val="7BB821A3"/>
+    <w:multiLevelType w:val="multilevel"/>
+    <w:tmpl w:val="3ED85D5E"/>
+    <w:lvl w:ilvl="0">
+      <w:start w:val="1"/>
+      <w:numFmt w:val="bullet"/>
+      <w:lvlText w:val=""/>
+      <w:lvlJc w:val="left"/>
+      <w:pPr>
+        <w:tabs>
+          <w:tab w:val="num" w:pos="720"/>
+        </w:tabs>
+        <w:ind w:left="720" w:hanging="360"/>
+      </w:pPr>
+      <w:rPr>
+        <w:rFonts w:ascii="Symbol" w:hAnsi="Symbol" w:hint="default"/>
+        <w:sz w:val="20"/>
+      </w:rPr>
+    </w:lvl>
+    <w:lvl w:ilvl="1" w:tentative="1">
+      <w:start w:val="1"/>
+      <w:numFmt w:val="bullet"/>
+      <w:lvlText w:val="o"/>
+      <w:lvlJc w:val="left"/>
+      <w:pPr>
+        <w:tabs>
+          <w:tab w:val="num" w:pos="1440"/>
+        </w:tabs>
+        <w:ind w:left="1440" w:hanging="360"/>
+      </w:pPr>
+      <w:rPr>
+        <w:rFonts w:ascii="Courier New" w:hAnsi="Courier New" w:hint="default"/>
+        <w:sz w:val="20"/>
+      </w:rPr>
+    </w:lvl>
+    <w:lvl w:ilvl="2" w:tentative="1">
+      <w:start w:val="1"/>
+      <w:numFmt w:val="bullet"/>
+      <w:lvlText w:val=""/>
+      <w:lvlJc w:val="left"/>
+      <w:pPr>
+        <w:tabs>
+          <w:tab w:val="num" w:pos="2160"/>
+        </w:tabs>
+        <w:ind w:left="2160" w:hanging="360"/>
+      </w:pPr>
+      <w:rPr>
+        <w:rFonts w:ascii="Wingdings" w:hAnsi="Wingdings" w:hint="default"/>
+        <w:sz w:val="20"/>
+      </w:rPr>
+    </w:lvl>
+    <w:lvl w:ilvl="3" w:tentative="1">
+      <w:start w:val="1"/>
+      <w:numFmt w:val="bullet"/>
+      <w:lvlText w:val=""/>
+      <w:lvlJc w:val="left"/>
+      <w:pPr>
+        <w:tabs>
+          <w:tab w:val="num" w:pos="2880"/>
+        </w:tabs>
+        <w:ind w:left="2880" w:hanging="360"/>
+      </w:pPr>
+      <w:rPr>
+        <w:rFonts w:ascii="Wingdings" w:hAnsi="Wingdings" w:hint="default"/>
+        <w:sz w:val="20"/>
+      </w:rPr>
+    </w:lvl>
+    <w:lvl w:ilvl="4" w:tentative="1">
+      <w:start w:val="1"/>
+      <w:numFmt w:val="bullet"/>
+      <w:lvlText w:val=""/>
+      <w:lvlJc w:val="left"/>
+      <w:pPr>
+        <w:tabs>
+          <w:tab w:val="num" w:pos="3600"/>
+        </w:tabs>
+        <w:ind w:left="3600" w:hanging="360"/>
+      </w:pPr>
+      <w:rPr>
+        <w:rFonts w:ascii="Wingdings" w:hAnsi="Wingdings" w:hint="default"/>
+        <w:sz w:val="20"/>
+      </w:rPr>
+    </w:lvl>
+    <w:lvl w:ilvl="5" w:tentative="1">
+      <w:start w:val="1"/>
+      <w:numFmt w:val="bullet"/>
+      <w:lvlText w:val=""/>
+      <w:lvlJc w:val="left"/>
+      <w:pPr>
+        <w:tabs>
+          <w:tab w:val="num" w:pos="4320"/>
+        </w:tabs>
+        <w:ind w:left="4320" w:hanging="360"/>
+      </w:pPr>
+      <w:rPr>
+        <w:rFonts w:ascii="Wingdings" w:hAnsi="Wingdings" w:hint="default"/>
+        <w:sz w:val="20"/>
+      </w:rPr>
+    </w:lvl>
+    <w:lvl w:ilvl="6" w:tentative="1">
+      <w:start w:val="1"/>
+      <w:numFmt w:val="bullet"/>
+      <w:lvlText w:val=""/>
+      <w:lvlJc w:val="left"/>
+      <w:pPr>
+        <w:tabs>
+          <w:tab w:val="num" w:pos="5040"/>
+        </w:tabs>
+        <w:ind w:left="5040" w:hanging="360"/>
+      </w:pPr>
+      <w:rPr>
+        <w:rFonts w:ascii="Wingdings" w:hAnsi="Wingdings" w:hint="default"/>
+        <w:sz w:val="20"/>
+      </w:rPr>
+    </w:lvl>
+    <w:lvl w:ilvl="7" w:tentative="1">
+      <w:start w:val="1"/>
+      <w:numFmt w:val="bullet"/>
+      <w:lvlText w:val=""/>
+      <w:lvlJc w:val="left"/>
+      <w:pPr>
+        <w:tabs>
+          <w:tab w:val="num" w:pos="5760"/>
+        </w:tabs>
+        <w:ind w:left="5760" w:hanging="360"/>
+      </w:pPr>
+      <w:rPr>
+        <w:rFonts w:ascii="Wingdings" w:hAnsi="Wingdings" w:hint="default"/>
+        <w:sz w:val="20"/>
+      </w:rPr>
+    </w:lvl>
+    <w:lvl w:ilvl="8" w:tentative="1">
+      <w:start w:val="1"/>
+      <w:numFmt w:val="bullet"/>
+      <w:lvlText w:val=""/>
+      <w:lvlJc w:val="left"/>
+      <w:pPr>
+        <w:tabs>
+          <w:tab w:val="num" w:pos="6480"/>
+        </w:tabs>
+        <w:ind w:left="6480" w:hanging="360"/>
+      </w:pPr>
+      <w:rPr>
+        <w:rFonts w:ascii="Wingdings" w:hAnsi="Wingdings" w:hint="default"/>
+        <w:sz w:val="20"/>
+      </w:rPr>
+    </w:lvl>
+  </w:abstractNum>
   <w:num w:numId="1" w16cid:durableId="488982796">
     <w:abstractNumId w:val="0"/>
+  </w:num>
+  <w:num w:numId="2" w16cid:durableId="92945522">
+    <w:abstractNumId w:val="2"/>
+  </w:num>
+  <w:num w:numId="3" w16cid:durableId="722406757">
+    <w:abstractNumId w:val="5"/>
+  </w:num>
+  <w:num w:numId="4" w16cid:durableId="1996493708">
+    <w:abstractNumId w:val="3"/>
+  </w:num>
+  <w:num w:numId="5" w16cid:durableId="1258292783">
+    <w:abstractNumId w:val="3"/>
+    <w:lvlOverride w:ilvl="1">
+      <w:lvl w:ilvl="1">
+        <w:numFmt w:val="bullet"/>
+        <w:lvlText w:val="o"/>
+        <w:lvlJc w:val="left"/>
+        <w:pPr>
+          <w:tabs>
+            <w:tab w:val="num" w:pos="1440"/>
+          </w:tabs>
+          <w:ind w:left="1440" w:hanging="360"/>
+        </w:pPr>
+        <w:rPr>
+          <w:rFonts w:ascii="Courier New" w:hAnsi="Courier New" w:hint="default"/>
+          <w:sz w:val="20"/>
+        </w:rPr>
+      </w:lvl>
+    </w:lvlOverride>
+  </w:num>
+  <w:num w:numId="6" w16cid:durableId="1221361151">
+    <w:abstractNumId w:val="3"/>
+    <w:lvlOverride w:ilvl="1">
+      <w:lvl w:ilvl="1">
+        <w:numFmt w:val="bullet"/>
+        <w:lvlText w:val="o"/>
+        <w:lvlJc w:val="left"/>
+        <w:pPr>
+          <w:tabs>
+            <w:tab w:val="num" w:pos="1440"/>
+          </w:tabs>
+          <w:ind w:left="1440" w:hanging="360"/>
+        </w:pPr>
+        <w:rPr>
+          <w:rFonts w:ascii="Courier New" w:hAnsi="Courier New" w:hint="default"/>
+          <w:sz w:val="20"/>
+        </w:rPr>
+      </w:lvl>
+    </w:lvlOverride>
+  </w:num>
+  <w:num w:numId="7" w16cid:durableId="1423450278">
+    <w:abstractNumId w:val="3"/>
+    <w:lvlOverride w:ilvl="1">
+      <w:lvl w:ilvl="1">
+        <w:numFmt w:val="bullet"/>
+        <w:lvlText w:val="o"/>
+        <w:lvlJc w:val="left"/>
+        <w:pPr>
+          <w:tabs>
+            <w:tab w:val="num" w:pos="1440"/>
+          </w:tabs>
+          <w:ind w:left="1440" w:hanging="360"/>
+        </w:pPr>
+        <w:rPr>
+          <w:rFonts w:ascii="Courier New" w:hAnsi="Courier New" w:hint="default"/>
+          <w:sz w:val="20"/>
+        </w:rPr>
+      </w:lvl>
+    </w:lvlOverride>
+  </w:num>
+  <w:num w:numId="8" w16cid:durableId="590086997">
+    <w:abstractNumId w:val="3"/>
+    <w:lvlOverride w:ilvl="1">
+      <w:lvl w:ilvl="1">
+        <w:numFmt w:val="bullet"/>
+        <w:lvlText w:val="o"/>
+        <w:lvlJc w:val="left"/>
+        <w:pPr>
+          <w:tabs>
+            <w:tab w:val="num" w:pos="1440"/>
+          </w:tabs>
+          <w:ind w:left="1440" w:hanging="360"/>
+        </w:pPr>
+        <w:rPr>
+          <w:rFonts w:ascii="Courier New" w:hAnsi="Courier New" w:hint="default"/>
+          <w:sz w:val="20"/>
+        </w:rPr>
+      </w:lvl>
+    </w:lvlOverride>
+  </w:num>
+  <w:num w:numId="9" w16cid:durableId="800464910">
+    <w:abstractNumId w:val="4"/>
+  </w:num>
+  <w:num w:numId="10" w16cid:durableId="1785230334">
+    <w:abstractNumId w:val="1"/>
   </w:num>
 </w:numbering>
 </file>
 
 <file path=word/styles.xml><?xml version="1.0" encoding="utf-8"?>
-<w:styles xmlns:mc="http://schemas.openxmlformats.org/markup-compatibility/2006" xmlns:r="http://schemas.openxmlformats.org/officeDocument/2006/relationships" xmlns:w="http://schemas.openxmlformats.org/wordprocessingml/2006/main" xmlns:w14="http://schemas.microsoft.com/office/word/2010/wordml" xmlns:w15="http://schemas.microsoft.com/office/word/2012/wordml" xmlns:w16cex="http://schemas.microsoft.com/office/word/2018/wordml/cex" xmlns:w16cid="http://schemas.microsoft.com/office/word/2016/wordml/cid" xmlns:w16="http://schemas.microsoft.com/office/word/2018/wordml" xmlns:w16sdtdh="http://schemas.microsoft.com/office/word/2020/wordml/sdtdatahash" xmlns:w16se="http://schemas.microsoft.com/office/word/2015/wordml/symex" mc:Ignorable="w14 w15 w16se w16cid w16 w16cex w16sdtdh">
+<w:styles xmlns:mc="http://schemas.openxmlformats.org/markup-compatibility/2006" xmlns:r="http://schemas.openxmlformats.org/officeDocument/2006/relationships" xmlns:w="http://schemas.openxmlformats.org/wordprocessingml/2006/main" xmlns:w14="http://schemas.microsoft.com/office/word/2010/wordml" xmlns:w15="http://schemas.microsoft.com/office/word/2012/wordml" xmlns:w16cex="http://schemas.microsoft.com/office/word/2018/wordml/cex" xmlns:w16cid="http://schemas.microsoft.com/office/word/2016/wordml/cid" xmlns:w16="http://schemas.microsoft.com/office/word/2018/wordml" xmlns:w16du="http://schemas.microsoft.com/office/word/2023/wordml/word16du" xmlns:w16sdtdh="http://schemas.microsoft.com/office/word/2020/wordml/sdtdatahash" xmlns:w16se="http://schemas.microsoft.com/office/word/2015/wordml/symex" mc:Ignorable="w14 w15 w16se w16cid w16 w16cex w16sdtdh w16du">
   <w:docDefaults>
     <w:rPrDefault>
       <w:rPr>
@@ -2591,7 +5122,7 @@
   <w:style w:type="paragraph" w:default="1" w:styleId="Normal">
     <w:name w:val="Normal"/>
     <w:qFormat/>
-    <w:rsid w:val="001D0341"/>
+    <w:rsid w:val="006B105D"/>
     <w:pPr>
       <w:spacing w:after="200"/>
     </w:pPr>
@@ -2603,7 +5134,6 @@
   <w:style w:type="character" w:default="1" w:styleId="DefaultParagraphFont">
     <w:name w:val="Default Paragraph Font"/>
     <w:uiPriority w:val="1"/>
-    <w:semiHidden/>
     <w:unhideWhenUsed/>
   </w:style>
   <w:style w:type="table" w:default="1" w:styleId="TableNormal">
@@ -2656,6 +5186,40 @@
       <w:szCs w:val="16"/>
       <w:lang w:bidi="ar-SA"/>
     </w:rPr>
+  </w:style>
+  <w:style w:type="character" w:styleId="Hyperlink">
+    <w:name w:val="Hyperlink"/>
+    <w:basedOn w:val="DefaultParagraphFont"/>
+    <w:uiPriority w:val="99"/>
+    <w:unhideWhenUsed/>
+    <w:rsid w:val="00847F47"/>
+    <w:rPr>
+      <w:color w:val="0563C1" w:themeColor="hyperlink"/>
+      <w:u w:val="single"/>
+    </w:rPr>
+  </w:style>
+  <w:style w:type="character" w:styleId="UnresolvedMention">
+    <w:name w:val="Unresolved Mention"/>
+    <w:basedOn w:val="DefaultParagraphFont"/>
+    <w:uiPriority w:val="99"/>
+    <w:semiHidden/>
+    <w:unhideWhenUsed/>
+    <w:rsid w:val="00847F47"/>
+    <w:rPr>
+      <w:color w:val="605E5C"/>
+      <w:shd w:val="clear" w:color="auto" w:fill="E1DFDD"/>
+    </w:rPr>
+  </w:style>
+  <w:style w:type="paragraph" w:styleId="ListParagraph">
+    <w:name w:val="List Paragraph"/>
+    <w:basedOn w:val="Normal"/>
+    <w:uiPriority w:val="72"/>
+    <w:qFormat/>
+    <w:rsid w:val="00AC1875"/>
+    <w:pPr>
+      <w:ind w:left="720"/>
+      <w:contextualSpacing/>
+    </w:pPr>
   </w:style>
 </w:styles>
 </file>

</xml_diff>